<commit_message>
cambios en diseño y funcionalidad
</commit_message>
<xml_diff>
--- a/public/assets/documents/template-word/template_correspondencia.docx
+++ b/public/assets/documents/template-word/template_correspondencia.docx
@@ -1,6 +1,6 @@
 
 <file path=word/document.xml><?xml version="1.0" encoding="utf-8"?>
-<w:document xmlns:wpc="http://schemas.microsoft.com/office/word/2010/wordprocessingCanvas" xmlns:cx="http://schemas.microsoft.com/office/drawing/2014/chartex" xmlns:cx1="http://schemas.microsoft.com/office/drawing/2015/9/8/chartex" xmlns:mc="http://schemas.openxmlformats.org/markup-compatibility/2006" xmlns:o="urn:schemas-microsoft-com:office:office" xmlns:r="http://schemas.openxmlformats.org/officeDocument/2006/relationships" xmlns:m="http://schemas.openxmlformats.org/officeDocument/2006/math" xmlns:v="urn:schemas-microsoft-com:vml" xmlns:wp14="http://schemas.microsoft.com/office/word/2010/wordprocessingDrawing" xmlns:wp="http://schemas.openxmlformats.org/drawingml/2006/wordprocessingDrawing" xmlns:w10="urn:schemas-microsoft-com:office:word" xmlns:w="http://schemas.openxmlformats.org/wordprocessingml/2006/main" xmlns:w14="http://schemas.microsoft.com/office/word/2010/wordml" xmlns:w15="http://schemas.microsoft.com/office/word/2012/wordml" xmlns:w16se="http://schemas.microsoft.com/office/word/2015/wordml/symex" xmlns:wpg="http://schemas.microsoft.com/office/word/2010/wordprocessingGroup" xmlns:wpi="http://schemas.microsoft.com/office/word/2010/wordprocessingInk" xmlns:wne="http://schemas.microsoft.com/office/word/2006/wordml" xmlns:wps="http://schemas.microsoft.com/office/word/2010/wordprocessingShape" mc:Ignorable="w14 w15 w16se wp14">
+<w:document xmlns:wpc="http://schemas.microsoft.com/office/word/2010/wordprocessingCanvas" xmlns:cx="http://schemas.microsoft.com/office/drawing/2014/chartex" xmlns:cx1="http://schemas.microsoft.com/office/drawing/2015/9/8/chartex" xmlns:cx2="http://schemas.microsoft.com/office/drawing/2015/10/21/chartex" xmlns:cx3="http://schemas.microsoft.com/office/drawing/2016/5/9/chartex" xmlns:cx4="http://schemas.microsoft.com/office/drawing/2016/5/10/chartex" xmlns:cx5="http://schemas.microsoft.com/office/drawing/2016/5/11/chartex" xmlns:cx6="http://schemas.microsoft.com/office/drawing/2016/5/12/chartex" xmlns:cx7="http://schemas.microsoft.com/office/drawing/2016/5/13/chartex" xmlns:cx8="http://schemas.microsoft.com/office/drawing/2016/5/14/chartex" xmlns:mc="http://schemas.openxmlformats.org/markup-compatibility/2006" xmlns:aink="http://schemas.microsoft.com/office/drawing/2016/ink" xmlns:am3d="http://schemas.microsoft.com/office/drawing/2017/model3d" xmlns:o="urn:schemas-microsoft-com:office:office" xmlns:oel="http://schemas.microsoft.com/office/2019/extlst" xmlns:r="http://schemas.openxmlformats.org/officeDocument/2006/relationships" xmlns:m="http://schemas.openxmlformats.org/officeDocument/2006/math" xmlns:v="urn:schemas-microsoft-com:vml" xmlns:wp14="http://schemas.microsoft.com/office/word/2010/wordprocessingDrawing" xmlns:wp="http://schemas.openxmlformats.org/drawingml/2006/wordprocessingDrawing" xmlns:w10="urn:schemas-microsoft-com:office:word" xmlns:w="http://schemas.openxmlformats.org/wordprocessingml/2006/main" xmlns:w14="http://schemas.microsoft.com/office/word/2010/wordml" xmlns:w15="http://schemas.microsoft.com/office/word/2012/wordml" xmlns:w16cex="http://schemas.microsoft.com/office/word/2018/wordml/cex" xmlns:w16cid="http://schemas.microsoft.com/office/word/2016/wordml/cid" xmlns:w16="http://schemas.microsoft.com/office/word/2018/wordml" xmlns:w16du="http://schemas.microsoft.com/office/word/2023/wordml/word16du" xmlns:w16sdtdh="http://schemas.microsoft.com/office/word/2020/wordml/sdtdatahash" xmlns:w16sdtfl="http://schemas.microsoft.com/office/word/2024/wordml/sdtformatlock" xmlns:w16se="http://schemas.microsoft.com/office/word/2015/wordml/symex" xmlns:wpg="http://schemas.microsoft.com/office/word/2010/wordprocessingGroup" xmlns:wpi="http://schemas.microsoft.com/office/word/2010/wordprocessingInk" xmlns:wne="http://schemas.microsoft.com/office/word/2006/wordml" xmlns:wps="http://schemas.microsoft.com/office/word/2010/wordprocessingShape" mc:Ignorable="w14 w15 w16se w16cid w16 w16cex w16sdtdh w16sdtfl w16du wp14">
   <w:body>
     <w:p>
       <w:pPr>
@@ -13,6 +13,75 @@
           <w:szCs w:val="28"/>
         </w:rPr>
       </w:pPr>
+      <w:r>
+        <w:rPr>
+          <w:rFonts w:ascii="Noto Sans" w:eastAsia="Noto Sans" w:hAnsi="Noto Sans" w:cs="Noto Sans"/>
+          <w:noProof/>
+          <w:lang w:eastAsia="es-MX"/>
+        </w:rPr>
+        <w:drawing>
+          <wp:anchor distT="0" distB="0" distL="114300" distR="114300" simplePos="0" relativeHeight="251734016" behindDoc="1" locked="0" layoutInCell="1" allowOverlap="1" wp14:anchorId="152FD5E0" wp14:editId="58D5B66F">
+            <wp:simplePos x="0" y="0"/>
+            <wp:positionH relativeFrom="margin">
+              <wp:posOffset>2509284</wp:posOffset>
+            </wp:positionH>
+            <wp:positionV relativeFrom="paragraph">
+              <wp:posOffset>-163195</wp:posOffset>
+            </wp:positionV>
+            <wp:extent cx="1800225" cy="726091"/>
+            <wp:effectExtent l="0" t="0" r="0" b="0"/>
+            <wp:wrapNone/>
+            <wp:docPr id="2016250310" name="Imagen 23" descr="Logotipo, nombre de la empresa&#10;&#10;El contenido generado por IA puede ser incorrecto."/>
+            <wp:cNvGraphicFramePr>
+              <a:graphicFrameLocks xmlns:a="http://schemas.openxmlformats.org/drawingml/2006/main" noChangeAspect="1"/>
+            </wp:cNvGraphicFramePr>
+            <a:graphic xmlns:a="http://schemas.openxmlformats.org/drawingml/2006/main">
+              <a:graphicData uri="http://schemas.openxmlformats.org/drawingml/2006/picture">
+                <pic:pic xmlns:pic="http://schemas.openxmlformats.org/drawingml/2006/picture">
+                  <pic:nvPicPr>
+                    <pic:cNvPr id="2016250310" name="Imagen 23" descr="Logotipo, nombre de la empresa&#10;&#10;El contenido generado por IA puede ser incorrecto."/>
+                    <pic:cNvPicPr/>
+                  </pic:nvPicPr>
+                  <pic:blipFill rotWithShape="1">
+                    <a:blip r:embed="rId7" cstate="print">
+                      <a:extLst>
+                        <a:ext uri="{28A0092B-C50C-407E-A947-70E740481C1C}">
+                          <a14:useLocalDpi xmlns:a14="http://schemas.microsoft.com/office/drawing/2010/main" val="0"/>
+                        </a:ext>
+                      </a:extLst>
+                    </a:blip>
+                    <a:srcRect l="333" t="30022" r="-333" b="29644"/>
+                    <a:stretch/>
+                  </pic:blipFill>
+                  <pic:spPr bwMode="auto">
+                    <a:xfrm>
+                      <a:off x="0" y="0"/>
+                      <a:ext cx="1800225" cy="726091"/>
+                    </a:xfrm>
+                    <a:prstGeom prst="rect">
+                      <a:avLst/>
+                    </a:prstGeom>
+                    <a:ln>
+                      <a:noFill/>
+                    </a:ln>
+                    <a:extLst>
+                      <a:ext uri="{53640926-AAD7-44D8-BBD7-CCE9431645EC}">
+                        <a14:shadowObscured xmlns:a14="http://schemas.microsoft.com/office/drawing/2010/main"/>
+                      </a:ext>
+                    </a:extLst>
+                  </pic:spPr>
+                </pic:pic>
+              </a:graphicData>
+            </a:graphic>
+            <wp14:sizeRelH relativeFrom="page">
+              <wp14:pctWidth>0</wp14:pctWidth>
+            </wp14:sizeRelH>
+            <wp14:sizeRelV relativeFrom="page">
+              <wp14:pctHeight>0</wp14:pctHeight>
+            </wp14:sizeRelV>
+          </wp:anchor>
+        </w:drawing>
+      </w:r>
     </w:p>
     <w:p>
       <w:pPr>
@@ -34,7 +103,7 @@
         <mc:AlternateContent>
           <mc:Choice Requires="wps">
             <w:drawing>
-              <wp:anchor distT="45720" distB="45720" distL="114300" distR="114300" simplePos="0" relativeHeight="251662336" behindDoc="0" locked="0" layoutInCell="1" allowOverlap="1" wp14:anchorId="3D939B4E" wp14:editId="0A005D6E">
+              <wp:anchor distT="45720" distB="45720" distL="114300" distR="114300" simplePos="0" relativeHeight="251662336" behindDoc="0" locked="0" layoutInCell="1" allowOverlap="1" wp14:anchorId="3D939B4E" wp14:editId="1AB8445F">
                 <wp:simplePos x="0" y="0"/>
                 <wp:positionH relativeFrom="margin">
                   <wp:posOffset>4231005</wp:posOffset>
@@ -133,19 +202,44 @@
                 <v:stroke joinstyle="miter"/>
                 <v:path gradientshapeok="t" o:connecttype="rect"/>
               </v:shapetype>
-              <v:shape id="Cuadro de texto 2" o:spid="_x0000_s1026" type="#_x0000_t202" style="position:absolute;margin-left:333.15pt;margin-top:23.6pt;width:133.5pt;height:21pt;z-index:251662336;visibility:visible;mso-wrap-style:square;mso-width-percent:0;mso-height-percent:0;mso-wrap-distance-left:9pt;mso-wrap-distance-top:3.6pt;mso-wrap-distance-right:9pt;mso-wrap-distance-bottom:3.6pt;mso-position-horizontal:absolute;mso-position-horizontal-relative:margin;mso-position-vertical:absolute;mso-position-vertical-relative:text;mso-width-percent:0;mso-height-percent:0;mso-width-relative:margin;mso-height-relative:margin;v-text-anchor:top" o:gfxdata="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" filled="f" stroked="f">
+              <v:shape id="Cuadro de texto 2" o:spid="_x0000_s1026" type="#_x0000_t202" style="position:absolute;margin-left:333.15pt;margin-top:23.6pt;width:133.5pt;height:21pt;z-index:251662336;visibility:visible;mso-wrap-style:square;mso-width-percent:0;mso-height-percent:0;mso-wrap-distance-left:9pt;mso-wrap-distance-top:3.6pt;mso-wrap-distance-right:9pt;mso-wrap-distance-bottom:3.6pt;mso-position-horizontal:absolute;mso-position-horizontal-relative:margin;mso-position-vertical:absolute;mso-position-vertical-relative:text;mso-width-percent:0;mso-height-percent:0;mso-width-relative:margin;mso-height-relative:margin;v-text-anchor:top" o:gfxdata="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" filled="f" stroked="f">
                 <v:textbox>
                   <w:txbxContent>
                     <w:p>
                       <w:pPr>
                         <w:jc w:val="right"/>
                       </w:pPr>
+                      <w:proofErr w:type="spellStart"/>
                       <w:r>
                         <w:rPr>
                           <w:rFonts w:ascii="Noto Sans" w:eastAsia="Noto Sans" w:hAnsi="Noto Sans" w:cs="Noto Sans"/>
                           <w:lang w:val="en-US"/>
                         </w:rPr>
-                        <w:t>Fecha de emisión:</w:t>
+                        <w:t>Fecha</w:t>
+                      </w:r>
+                      <w:proofErr w:type="spellEnd"/>
+                      <w:r>
+                        <w:rPr>
+                          <w:rFonts w:ascii="Noto Sans" w:eastAsia="Noto Sans" w:hAnsi="Noto Sans" w:cs="Noto Sans"/>
+                          <w:lang w:val="en-US"/>
+                        </w:rPr>
+                        <w:t xml:space="preserve"> de </w:t>
+                      </w:r>
+                      <w:proofErr w:type="spellStart"/>
+                      <w:r>
+                        <w:rPr>
+                          <w:rFonts w:ascii="Noto Sans" w:eastAsia="Noto Sans" w:hAnsi="Noto Sans" w:cs="Noto Sans"/>
+                          <w:lang w:val="en-US"/>
+                        </w:rPr>
+                        <w:t>emisión</w:t>
+                      </w:r>
+                      <w:proofErr w:type="spellEnd"/>
+                      <w:r>
+                        <w:rPr>
+                          <w:rFonts w:ascii="Noto Sans" w:eastAsia="Noto Sans" w:hAnsi="Noto Sans" w:cs="Noto Sans"/>
+                          <w:lang w:val="en-US"/>
+                        </w:rPr>
+                        <w:t>:</w:t>
                       </w:r>
                     </w:p>
                   </w:txbxContent>
@@ -164,6 +258,7 @@
           <w:rFonts w:ascii="Noto Sans" w:eastAsia="Noto Sans" w:hAnsi="Noto Sans" w:cs="Noto Sans"/>
           <w:i/>
           <w:iCs/>
+          <w:color w:val="691B32"/>
           <w:sz w:val="18"/>
           <w:szCs w:val="18"/>
           <w:lang w:val="en-US"/>
@@ -173,11 +268,21 @@
         <w:rPr>
           <w:rFonts w:ascii="Noto Sans" w:eastAsia="Noto Sans" w:hAnsi="Noto Sans" w:cs="Noto Sans"/>
           <w:b/>
-          <w:color w:val="13322B"/>
+          <w:color w:val="691B32"/>
           <w:sz w:val="28"/>
           <w:szCs w:val="28"/>
         </w:rPr>
-        <w:t>Control de gestión</w:t>
+        <w:t xml:space="preserve">Control de </w:t>
+      </w:r>
+      <w:r>
+        <w:rPr>
+          <w:rFonts w:ascii="Noto Sans" w:eastAsia="Noto Sans" w:hAnsi="Noto Sans" w:cs="Noto Sans"/>
+          <w:b/>
+          <w:color w:val="691B32"/>
+          <w:sz w:val="28"/>
+          <w:szCs w:val="28"/>
+        </w:rPr>
+        <w:t>correspondencia</w:t>
       </w:r>
     </w:p>
     <w:tbl>
@@ -189,10 +294,10 @@
         <w:tblLook w:val="04A0" w:firstRow="1" w:lastRow="0" w:firstColumn="1" w:lastColumn="0" w:noHBand="0" w:noVBand="1"/>
       </w:tblPr>
       <w:tblGrid>
-        <w:gridCol w:w="1684"/>
-        <w:gridCol w:w="5427"/>
-        <w:gridCol w:w="1958"/>
-        <w:gridCol w:w="1568"/>
+        <w:gridCol w:w="1740"/>
+        <w:gridCol w:w="5384"/>
+        <w:gridCol w:w="1946"/>
+        <w:gridCol w:w="1567"/>
       </w:tblGrid>
       <w:tr>
         <w:trPr>
@@ -205,7 +310,7 @@
               <w:bottom w:val="nil"/>
               <w:right w:val="single" w:sz="18" w:space="0" w:color="FFFFFF" w:themeColor="background1"/>
             </w:tcBorders>
-            <w:shd w:val="clear" w:color="auto" w:fill="13322B"/>
+            <w:shd w:val="clear" w:color="auto" w:fill="691B32"/>
           </w:tcPr>
           <w:p>
             <w:pPr>
@@ -217,7 +322,6 @@
                 <w:lang w:val="en-US"/>
               </w:rPr>
             </w:pPr>
-            <w:proofErr w:type="spellStart"/>
             <w:r>
               <w:rPr>
                 <w:rFonts w:ascii="Noto Sans" w:eastAsia="Noto Sans" w:hAnsi="Noto Sans" w:cs="Noto Sans"/>
@@ -227,7 +331,6 @@
               </w:rPr>
               <w:t>Tipo</w:t>
             </w:r>
-            <w:proofErr w:type="spellEnd"/>
           </w:p>
         </w:tc>
         <w:tc>
@@ -238,7 +341,7 @@
               <w:bottom w:val="nil"/>
               <w:right w:val="single" w:sz="18" w:space="0" w:color="FFFFFF" w:themeColor="background1"/>
             </w:tcBorders>
-            <w:shd w:val="clear" w:color="auto" w:fill="13322B"/>
+            <w:shd w:val="clear" w:color="auto" w:fill="691B32"/>
           </w:tcPr>
           <w:p>
             <w:pPr>
@@ -269,7 +372,7 @@
               <w:bottom w:val="nil"/>
               <w:right w:val="single" w:sz="18" w:space="0" w:color="FFFFFF" w:themeColor="background1"/>
             </w:tcBorders>
-            <w:shd w:val="clear" w:color="auto" w:fill="13322B"/>
+            <w:shd w:val="clear" w:color="auto" w:fill="691B32"/>
           </w:tcPr>
           <w:p>
             <w:pPr>
@@ -279,7 +382,6 @@
                 <w:lang w:val="en-US"/>
               </w:rPr>
             </w:pPr>
-            <w:proofErr w:type="spellStart"/>
             <w:r>
               <w:rPr>
                 <w:rFonts w:ascii="Noto Sans" w:eastAsia="Noto Sans" w:hAnsi="Noto Sans" w:cs="Noto Sans"/>
@@ -289,7 +391,6 @@
               </w:rPr>
               <w:t>Tipo</w:t>
             </w:r>
-            <w:proofErr w:type="spellEnd"/>
           </w:p>
         </w:tc>
         <w:tc>
@@ -299,7 +400,7 @@
               <w:left w:val="single" w:sz="18" w:space="0" w:color="FFFFFF" w:themeColor="background1"/>
               <w:bottom w:val="nil"/>
             </w:tcBorders>
-            <w:shd w:val="clear" w:color="auto" w:fill="13322B"/>
+            <w:shd w:val="clear" w:color="auto" w:fill="691B32"/>
           </w:tcPr>
           <w:p>
             <w:pPr>
@@ -698,8 +799,6 @@
               </w:rPr>
               <w:t>doc.</w:t>
             </w:r>
-            <w:bookmarkStart w:id="0" w:name="_GoBack"/>
-            <w:bookmarkEnd w:id="0"/>
           </w:p>
         </w:tc>
         <w:tc>
@@ -748,7 +847,6 @@
                 <w:lang w:val="en-US"/>
               </w:rPr>
             </w:pPr>
-            <w:proofErr w:type="spellStart"/>
             <w:r>
               <w:rPr>
                 <w:rFonts w:ascii="Noto Sans" w:eastAsia="Noto Sans" w:hAnsi="Noto Sans" w:cs="Noto Sans"/>
@@ -756,7 +854,6 @@
               </w:rPr>
               <w:t>Unidad</w:t>
             </w:r>
-            <w:proofErr w:type="spellEnd"/>
           </w:p>
         </w:tc>
         <w:tc>
@@ -937,21 +1034,12 @@
                 <w:lang w:val="en-US"/>
               </w:rPr>
             </w:pPr>
-            <w:proofErr w:type="spellStart"/>
             <w:r>
               <w:rPr>
                 <w:rFonts w:ascii="Noto Sans" w:eastAsia="Noto Sans" w:hAnsi="Noto Sans" w:cs="Noto Sans"/>
                 <w:lang w:val="en-US"/>
               </w:rPr>
-              <w:t>Copia</w:t>
-            </w:r>
-            <w:proofErr w:type="spellEnd"/>
-            <w:r>
-              <w:rPr>
-                <w:rFonts w:ascii="Noto Sans" w:eastAsia="Noto Sans" w:hAnsi="Noto Sans" w:cs="Noto Sans"/>
-                <w:lang w:val="en-US"/>
-              </w:rPr>
-              <w:t xml:space="preserve"> a</w:t>
+              <w:t>Copia a</w:t>
             </w:r>
           </w:p>
         </w:tc>
@@ -2913,7 +3001,6 @@
                 <w:lang w:val="en-US"/>
               </w:rPr>
             </w:pPr>
-            <w:proofErr w:type="spellStart"/>
             <w:r>
               <w:rPr>
                 <w:rFonts w:ascii="Noto Sans" w:eastAsia="Noto Sans" w:hAnsi="Noto Sans" w:cs="Noto Sans"/>
@@ -2921,7 +3008,6 @@
               </w:rPr>
               <w:t>Código</w:t>
             </w:r>
-            <w:proofErr w:type="spellEnd"/>
           </w:p>
         </w:tc>
         <w:tc>
@@ -3323,7 +3409,6 @@
                 <w:lang w:val="en-US"/>
               </w:rPr>
             </w:pPr>
-            <w:proofErr w:type="spellStart"/>
             <w:r>
               <w:rPr>
                 <w:rFonts w:ascii="Noto Sans" w:eastAsia="Noto Sans" w:hAnsi="Noto Sans" w:cs="Noto Sans"/>
@@ -3331,7 +3416,6 @@
               </w:rPr>
               <w:t>Usuario</w:t>
             </w:r>
-            <w:proofErr w:type="spellEnd"/>
           </w:p>
         </w:tc>
         <w:tc>
@@ -3373,382 +3457,10 @@
           <w:lang w:val="en-US"/>
         </w:rPr>
       </w:pPr>
-      <w:r>
-        <w:rPr>
-          <w:b/>
-          <w:bCs/>
-          <w:noProof/>
-          <w:sz w:val="16"/>
-          <w:szCs w:val="16"/>
-          <w:lang w:eastAsia="es-MX"/>
-        </w:rPr>
-        <mc:AlternateContent>
-          <mc:Choice Requires="wps">
-            <w:drawing>
-              <wp:anchor distT="45720" distB="45720" distL="114300" distR="114300" simplePos="0" relativeHeight="251735040" behindDoc="0" locked="0" layoutInCell="1" allowOverlap="1" wp14:anchorId="773414AD" wp14:editId="2A41EE8A">
-                <wp:simplePos x="0" y="0"/>
-                <wp:positionH relativeFrom="margin">
-                  <wp:posOffset>-457200</wp:posOffset>
-                </wp:positionH>
-                <wp:positionV relativeFrom="paragraph">
-                  <wp:posOffset>265950</wp:posOffset>
-                </wp:positionV>
-                <wp:extent cx="7772400" cy="579755"/>
-                <wp:effectExtent l="0" t="0" r="0" b="0"/>
-                <wp:wrapThrough wrapText="bothSides">
-                  <wp:wrapPolygon edited="0">
-                    <wp:start x="159" y="0"/>
-                    <wp:lineTo x="159" y="20583"/>
-                    <wp:lineTo x="21388" y="20583"/>
-                    <wp:lineTo x="21388" y="0"/>
-                    <wp:lineTo x="159" y="0"/>
-                  </wp:wrapPolygon>
-                </wp:wrapThrough>
-                <wp:docPr id="564838413" name="Cuadro de texto 2"/>
-                <wp:cNvGraphicFramePr>
-                  <a:graphicFrameLocks xmlns:a="http://schemas.openxmlformats.org/drawingml/2006/main"/>
-                </wp:cNvGraphicFramePr>
-                <a:graphic xmlns:a="http://schemas.openxmlformats.org/drawingml/2006/main">
-                  <a:graphicData uri="http://schemas.microsoft.com/office/word/2010/wordprocessingShape">
-                    <wps:wsp>
-                      <wps:cNvSpPr txBox="1">
-                        <a:spLocks noChangeArrowheads="1"/>
-                      </wps:cNvSpPr>
-                      <wps:spPr bwMode="auto">
-                        <a:xfrm>
-                          <a:off x="0" y="0"/>
-                          <a:ext cx="7772400" cy="579755"/>
-                        </a:xfrm>
-                        <a:prstGeom prst="rect">
-                          <a:avLst/>
-                        </a:prstGeom>
-                        <a:noFill/>
-                        <a:ln w="9525">
-                          <a:noFill/>
-                          <a:miter lim="800000"/>
-                          <a:headEnd/>
-                          <a:tailEnd/>
-                        </a:ln>
-                      </wps:spPr>
-                      <wps:txbx>
-                        <w:txbxContent>
-                          <w:p>
-                            <w:pPr>
-                              <w:spacing w:after="0" w:line="240" w:lineRule="auto"/>
-                              <w:jc w:val="center"/>
-                              <w:outlineLvl w:val="0"/>
-                              <w:rPr>
-                                <w:rFonts w:ascii="Noto Sans" w:eastAsia="Noto Sans" w:hAnsi="Noto Sans" w:cs="Noto Sans"/>
-                                <w:sz w:val="20"/>
-                                <w:szCs w:val="20"/>
-                                <w:lang w:val="en-US"/>
-                              </w:rPr>
-                            </w:pPr>
-                            <w:r>
-                              <w:rPr>
-                                <w:rFonts w:ascii="Noto Sans" w:eastAsia="Noto Sans" w:hAnsi="Noto Sans" w:cs="Noto Sans"/>
-                                <w:noProof/>
-                                <w:sz w:val="20"/>
-                                <w:szCs w:val="20"/>
-                                <w:lang w:eastAsia="es-MX"/>
-                              </w:rPr>
-                              <w:drawing>
-                                <wp:inline distT="0" distB="0" distL="0" distR="0" wp14:anchorId="49EE9784" wp14:editId="6137723A">
-                                  <wp:extent cx="3294380" cy="23495"/>
-                                  <wp:effectExtent l="0" t="0" r="0" b="0"/>
-                                  <wp:docPr id="45" name="Imagen 45"/>
-                                  <wp:cNvGraphicFramePr>
-                                    <a:graphicFrameLocks xmlns:a="http://schemas.openxmlformats.org/drawingml/2006/main" noChangeAspect="1"/>
-                                  </wp:cNvGraphicFramePr>
-                                  <a:graphic xmlns:a="http://schemas.openxmlformats.org/drawingml/2006/main">
-                                    <a:graphicData uri="http://schemas.openxmlformats.org/drawingml/2006/picture">
-                                      <pic:pic xmlns:pic="http://schemas.openxmlformats.org/drawingml/2006/picture">
-                                        <pic:nvPicPr>
-                                          <pic:cNvPr id="0" name="Picture 30"/>
-                                          <pic:cNvPicPr>
-                                            <a:picLocks noChangeAspect="1" noChangeArrowheads="1"/>
-                                          </pic:cNvPicPr>
-                                        </pic:nvPicPr>
-                                        <pic:blipFill>
-                                          <a:blip r:embed="rId7">
-                                            <a:extLst>
-                                              <a:ext uri="{28A0092B-C50C-407E-A947-70E740481C1C}">
-                                                <a14:useLocalDpi xmlns:a14="http://schemas.microsoft.com/office/drawing/2010/main" val="0"/>
-                                              </a:ext>
-                                            </a:extLst>
-                                          </a:blip>
-                                          <a:srcRect/>
-                                          <a:stretch>
-                                            <a:fillRect/>
-                                          </a:stretch>
-                                        </pic:blipFill>
-                                        <pic:spPr bwMode="auto">
-                                          <a:xfrm>
-                                            <a:off x="0" y="0"/>
-                                            <a:ext cx="3294380" cy="23495"/>
-                                          </a:xfrm>
-                                          <a:prstGeom prst="rect">
-                                            <a:avLst/>
-                                          </a:prstGeom>
-                                          <a:noFill/>
-                                          <a:ln>
-                                            <a:noFill/>
-                                          </a:ln>
-                                        </pic:spPr>
-                                      </pic:pic>
-                                    </a:graphicData>
-                                  </a:graphic>
-                                </wp:inline>
-                              </w:drawing>
-                            </w:r>
-                          </w:p>
-                          <w:p>
-                            <w:pPr>
-                              <w:spacing w:after="0" w:line="240" w:lineRule="auto"/>
-                              <w:jc w:val="center"/>
-                              <w:outlineLvl w:val="0"/>
-                              <w:rPr>
-                                <w:rFonts w:ascii="Montserrat" w:eastAsia="Noto Sans" w:hAnsi="Montserrat" w:cs="Noto Sans"/>
-                                <w:sz w:val="20"/>
-                                <w:szCs w:val="20"/>
-                                <w:lang w:val="en-US"/>
-                              </w:rPr>
-                            </w:pPr>
-                            <w:r>
-                              <w:rPr>
-                                <w:rFonts w:ascii="Montserrat" w:eastAsia="Noto Sans" w:hAnsi="Montserrat" w:cs="Noto Sans"/>
-                                <w:sz w:val="20"/>
-                                <w:szCs w:val="20"/>
-                                <w:lang w:val="en-US"/>
-                              </w:rPr>
-                              <w:t>Lic. Berenice Morales Ruiz</w:t>
-                            </w:r>
-                          </w:p>
-                          <w:p>
-                            <w:pPr>
-                              <w:spacing w:after="0" w:line="240" w:lineRule="auto"/>
-                              <w:jc w:val="center"/>
-                              <w:outlineLvl w:val="0"/>
-                              <w:rPr>
-                                <w:rFonts w:ascii="Montserrat" w:eastAsia="Noto Sans" w:hAnsi="Montserrat" w:cs="Noto Sans"/>
-                                <w:sz w:val="20"/>
-                                <w:szCs w:val="20"/>
-                                <w:lang w:val="en-US"/>
-                              </w:rPr>
-                            </w:pPr>
-                            <w:r>
-                              <w:rPr>
-                                <w:rFonts w:ascii="Montserrat" w:eastAsia="Noto Sans" w:hAnsi="Montserrat" w:cs="Noto Sans"/>
-                                <w:sz w:val="20"/>
-                                <w:szCs w:val="20"/>
-                                <w:lang w:val="en-US"/>
-                              </w:rPr>
-                              <w:t xml:space="preserve">Responsible de Control de </w:t>
-                            </w:r>
-                            <w:proofErr w:type="spellStart"/>
-                            <w:r>
-                              <w:rPr>
-                                <w:rFonts w:ascii="Montserrat" w:eastAsia="Noto Sans" w:hAnsi="Montserrat" w:cs="Noto Sans"/>
-                                <w:sz w:val="20"/>
-                                <w:szCs w:val="20"/>
-                                <w:lang w:val="en-US"/>
-                              </w:rPr>
-                              <w:t>Gestión</w:t>
-                            </w:r>
-                            <w:proofErr w:type="spellEnd"/>
-                          </w:p>
-                          <w:p>
-                            <w:pPr>
-                              <w:spacing w:line="240" w:lineRule="auto"/>
-                              <w:jc w:val="center"/>
-                              <w:outlineLvl w:val="0"/>
-                              <w:rPr>
-                                <w:rFonts w:ascii="Montserrat" w:eastAsia="Noto Sans" w:hAnsi="Montserrat" w:cs="Noto Sans"/>
-                                <w:sz w:val="20"/>
-                                <w:szCs w:val="20"/>
-                                <w:lang w:val="en-US"/>
-                              </w:rPr>
-                            </w:pPr>
-                            <w:r>
-                              <w:rPr>
-                                <w:rFonts w:ascii="Montserrat" w:eastAsia="Noto Sans" w:hAnsi="Montserrat" w:cs="Noto Sans"/>
-                                <w:sz w:val="20"/>
-                                <w:szCs w:val="20"/>
-                                <w:lang w:val="en-US"/>
-                              </w:rPr>
-                              <w:t xml:space="preserve"> </w:t>
-                            </w:r>
-                          </w:p>
-                        </w:txbxContent>
-                      </wps:txbx>
-                      <wps:bodyPr rot="0" vert="horz" wrap="square" lIns="91440" tIns="45720" rIns="91440" bIns="45720" anchor="t" anchorCtr="0">
-                        <a:noAutofit/>
-                      </wps:bodyPr>
-                    </wps:wsp>
-                  </a:graphicData>
-                </a:graphic>
-                <wp14:sizeRelH relativeFrom="margin">
-                  <wp14:pctWidth>0</wp14:pctWidth>
-                </wp14:sizeRelH>
-                <wp14:sizeRelV relativeFrom="margin">
-                  <wp14:pctHeight>0</wp14:pctHeight>
-                </wp14:sizeRelV>
-              </wp:anchor>
-            </w:drawing>
-          </mc:Choice>
-          <mc:Fallback>
-            <w:pict>
-              <v:shape w14:anchorId="773414AD" id="_x0000_s1027" type="#_x0000_t202" style="position:absolute;margin-left:-36pt;margin-top:20.95pt;width:612pt;height:45.65pt;z-index:251735040;visibility:visible;mso-wrap-style:square;mso-width-percent:0;mso-height-percent:0;mso-wrap-distance-left:9pt;mso-wrap-distance-top:3.6pt;mso-wrap-distance-right:9pt;mso-wrap-distance-bottom:3.6pt;mso-position-horizontal:absolute;mso-position-horizontal-relative:margin;mso-position-vertical:absolute;mso-position-vertical-relative:text;mso-width-percent:0;mso-height-percent:0;mso-width-relative:margin;mso-height-relative:margin;v-text-anchor:top" o:gfxdata="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" filled="f" stroked="f">
-                <v:textbox>
-                  <w:txbxContent>
-                    <w:p>
-                      <w:pPr>
-                        <w:spacing w:after="0" w:line="240" w:lineRule="auto"/>
-                        <w:jc w:val="center"/>
-                        <w:outlineLvl w:val="0"/>
-                        <w:rPr>
-                          <w:rFonts w:ascii="Noto Sans" w:eastAsia="Noto Sans" w:hAnsi="Noto Sans" w:cs="Noto Sans"/>
-                          <w:sz w:val="20"/>
-                          <w:szCs w:val="20"/>
-                          <w:lang w:val="en-US"/>
-                        </w:rPr>
-                      </w:pPr>
-                      <w:r>
-                        <w:rPr>
-                          <w:rFonts w:ascii="Noto Sans" w:eastAsia="Noto Sans" w:hAnsi="Noto Sans" w:cs="Noto Sans"/>
-                          <w:noProof/>
-                          <w:sz w:val="20"/>
-                          <w:szCs w:val="20"/>
-                          <w:lang w:eastAsia="es-MX"/>
-                        </w:rPr>
-                        <w:drawing>
-                          <wp:inline distT="0" distB="0" distL="0" distR="0" wp14:anchorId="49EE9784" wp14:editId="6137723A">
-                            <wp:extent cx="3294380" cy="23495"/>
-                            <wp:effectExtent l="0" t="0" r="0" b="0"/>
-                            <wp:docPr id="45" name="Imagen 45"/>
-                            <wp:cNvGraphicFramePr>
-                              <a:graphicFrameLocks xmlns:a="http://schemas.openxmlformats.org/drawingml/2006/main" noChangeAspect="1"/>
-                            </wp:cNvGraphicFramePr>
-                            <a:graphic xmlns:a="http://schemas.openxmlformats.org/drawingml/2006/main">
-                              <a:graphicData uri="http://schemas.openxmlformats.org/drawingml/2006/picture">
-                                <pic:pic xmlns:pic="http://schemas.openxmlformats.org/drawingml/2006/picture">
-                                  <pic:nvPicPr>
-                                    <pic:cNvPr id="0" name="Picture 30"/>
-                                    <pic:cNvPicPr>
-                                      <a:picLocks noChangeAspect="1" noChangeArrowheads="1"/>
-                                    </pic:cNvPicPr>
-                                  </pic:nvPicPr>
-                                  <pic:blipFill>
-                                    <a:blip r:embed="rId8">
-                                      <a:extLst>
-                                        <a:ext uri="{28A0092B-C50C-407E-A947-70E740481C1C}">
-                                          <a14:useLocalDpi xmlns:a14="http://schemas.microsoft.com/office/drawing/2010/main" val="0"/>
-                                        </a:ext>
-                                      </a:extLst>
-                                    </a:blip>
-                                    <a:srcRect/>
-                                    <a:stretch>
-                                      <a:fillRect/>
-                                    </a:stretch>
-                                  </pic:blipFill>
-                                  <pic:spPr bwMode="auto">
-                                    <a:xfrm>
-                                      <a:off x="0" y="0"/>
-                                      <a:ext cx="3294380" cy="23495"/>
-                                    </a:xfrm>
-                                    <a:prstGeom prst="rect">
-                                      <a:avLst/>
-                                    </a:prstGeom>
-                                    <a:noFill/>
-                                    <a:ln>
-                                      <a:noFill/>
-                                    </a:ln>
-                                  </pic:spPr>
-                                </pic:pic>
-                              </a:graphicData>
-                            </a:graphic>
-                          </wp:inline>
-                        </w:drawing>
-                      </w:r>
-                    </w:p>
-                    <w:p>
-                      <w:pPr>
-                        <w:spacing w:after="0" w:line="240" w:lineRule="auto"/>
-                        <w:jc w:val="center"/>
-                        <w:outlineLvl w:val="0"/>
-                        <w:rPr>
-                          <w:rFonts w:ascii="Montserrat" w:eastAsia="Noto Sans" w:hAnsi="Montserrat" w:cs="Noto Sans"/>
-                          <w:sz w:val="20"/>
-                          <w:szCs w:val="20"/>
-                          <w:lang w:val="en-US"/>
-                        </w:rPr>
-                      </w:pPr>
-                      <w:r>
-                        <w:rPr>
-                          <w:rFonts w:ascii="Montserrat" w:eastAsia="Noto Sans" w:hAnsi="Montserrat" w:cs="Noto Sans"/>
-                          <w:sz w:val="20"/>
-                          <w:szCs w:val="20"/>
-                          <w:lang w:val="en-US"/>
-                        </w:rPr>
-                        <w:t>Lic. Berenice Morales Ruiz</w:t>
-                      </w:r>
-                    </w:p>
-                    <w:p>
-                      <w:pPr>
-                        <w:spacing w:after="0" w:line="240" w:lineRule="auto"/>
-                        <w:jc w:val="center"/>
-                        <w:outlineLvl w:val="0"/>
-                        <w:rPr>
-                          <w:rFonts w:ascii="Montserrat" w:eastAsia="Noto Sans" w:hAnsi="Montserrat" w:cs="Noto Sans"/>
-                          <w:sz w:val="20"/>
-                          <w:szCs w:val="20"/>
-                          <w:lang w:val="en-US"/>
-                        </w:rPr>
-                      </w:pPr>
-                      <w:r>
-                        <w:rPr>
-                          <w:rFonts w:ascii="Montserrat" w:eastAsia="Noto Sans" w:hAnsi="Montserrat" w:cs="Noto Sans"/>
-                          <w:sz w:val="20"/>
-                          <w:szCs w:val="20"/>
-                          <w:lang w:val="en-US"/>
-                        </w:rPr>
-                        <w:t>Responsible de Control de Gestión</w:t>
-                      </w:r>
-                    </w:p>
-                    <w:p>
-                      <w:pPr>
-                        <w:spacing w:line="240" w:lineRule="auto"/>
-                        <w:jc w:val="center"/>
-                        <w:outlineLvl w:val="0"/>
-                        <w:rPr>
-                          <w:rFonts w:ascii="Montserrat" w:eastAsia="Noto Sans" w:hAnsi="Montserrat" w:cs="Noto Sans"/>
-                          <w:sz w:val="20"/>
-                          <w:szCs w:val="20"/>
-                          <w:lang w:val="en-US"/>
-                        </w:rPr>
-                      </w:pPr>
-                      <w:r>
-                        <w:rPr>
-                          <w:rFonts w:ascii="Montserrat" w:eastAsia="Noto Sans" w:hAnsi="Montserrat" w:cs="Noto Sans"/>
-                          <w:sz w:val="20"/>
-                          <w:szCs w:val="20"/>
-                          <w:lang w:val="en-US"/>
-                        </w:rPr>
-                        <w:t xml:space="preserve"> </w:t>
-                      </w:r>
-                    </w:p>
-                  </w:txbxContent>
-                </v:textbox>
-                <w10:wrap type="through" anchorx="margin"/>
-              </v:shape>
-            </w:pict>
-          </mc:Fallback>
-        </mc:AlternateContent>
-      </w:r>
     </w:p>
     <w:sectPr>
-      <w:headerReference w:type="default" r:id="rId9"/>
-      <w:footerReference w:type="default" r:id="rId10"/>
+      <w:headerReference w:type="default" r:id="rId8"/>
+      <w:footerReference w:type="default" r:id="rId9"/>
       <w:pgSz w:w="12240" w:h="15840"/>
       <w:pgMar w:top="720" w:right="720" w:bottom="720" w:left="720" w:header="708" w:footer="708" w:gutter="0"/>
       <w:pgBorders w:offsetFrom="page">
@@ -3764,7 +3476,7 @@
 </file>
 
 <file path=word/endnotes.xml><?xml version="1.0" encoding="utf-8"?>
-<w:endnotes xmlns:wpc="http://schemas.microsoft.com/office/word/2010/wordprocessingCanvas" xmlns:cx="http://schemas.microsoft.com/office/drawing/2014/chartex" xmlns:cx1="http://schemas.microsoft.com/office/drawing/2015/9/8/chartex" xmlns:mc="http://schemas.openxmlformats.org/markup-compatibility/2006" xmlns:o="urn:schemas-microsoft-com:office:office" xmlns:r="http://schemas.openxmlformats.org/officeDocument/2006/relationships" xmlns:m="http://schemas.openxmlformats.org/officeDocument/2006/math" xmlns:v="urn:schemas-microsoft-com:vml" xmlns:wp14="http://schemas.microsoft.com/office/word/2010/wordprocessingDrawing" xmlns:wp="http://schemas.openxmlformats.org/drawingml/2006/wordprocessingDrawing" xmlns:w10="urn:schemas-microsoft-com:office:word" xmlns:w="http://schemas.openxmlformats.org/wordprocessingml/2006/main" xmlns:w14="http://schemas.microsoft.com/office/word/2010/wordml" xmlns:w15="http://schemas.microsoft.com/office/word/2012/wordml" xmlns:w16se="http://schemas.microsoft.com/office/word/2015/wordml/symex" xmlns:wpg="http://schemas.microsoft.com/office/word/2010/wordprocessingGroup" xmlns:wpi="http://schemas.microsoft.com/office/word/2010/wordprocessingInk" xmlns:wne="http://schemas.microsoft.com/office/word/2006/wordml" xmlns:wps="http://schemas.microsoft.com/office/word/2010/wordprocessingShape" mc:Ignorable="w14 w15 w16se wp14">
+<w:endnotes xmlns:wpc="http://schemas.microsoft.com/office/word/2010/wordprocessingCanvas" xmlns:cx="http://schemas.microsoft.com/office/drawing/2014/chartex" xmlns:cx1="http://schemas.microsoft.com/office/drawing/2015/9/8/chartex" xmlns:cx2="http://schemas.microsoft.com/office/drawing/2015/10/21/chartex" xmlns:cx3="http://schemas.microsoft.com/office/drawing/2016/5/9/chartex" xmlns:cx4="http://schemas.microsoft.com/office/drawing/2016/5/10/chartex" xmlns:cx5="http://schemas.microsoft.com/office/drawing/2016/5/11/chartex" xmlns:cx6="http://schemas.microsoft.com/office/drawing/2016/5/12/chartex" xmlns:cx7="http://schemas.microsoft.com/office/drawing/2016/5/13/chartex" xmlns:cx8="http://schemas.microsoft.com/office/drawing/2016/5/14/chartex" xmlns:mc="http://schemas.openxmlformats.org/markup-compatibility/2006" xmlns:aink="http://schemas.microsoft.com/office/drawing/2016/ink" xmlns:am3d="http://schemas.microsoft.com/office/drawing/2017/model3d" xmlns:o="urn:schemas-microsoft-com:office:office" xmlns:oel="http://schemas.microsoft.com/office/2019/extlst" xmlns:r="http://schemas.openxmlformats.org/officeDocument/2006/relationships" xmlns:m="http://schemas.openxmlformats.org/officeDocument/2006/math" xmlns:v="urn:schemas-microsoft-com:vml" xmlns:wp14="http://schemas.microsoft.com/office/word/2010/wordprocessingDrawing" xmlns:wp="http://schemas.openxmlformats.org/drawingml/2006/wordprocessingDrawing" xmlns:w10="urn:schemas-microsoft-com:office:word" xmlns:w="http://schemas.openxmlformats.org/wordprocessingml/2006/main" xmlns:w14="http://schemas.microsoft.com/office/word/2010/wordml" xmlns:w15="http://schemas.microsoft.com/office/word/2012/wordml" xmlns:w16cex="http://schemas.microsoft.com/office/word/2018/wordml/cex" xmlns:w16cid="http://schemas.microsoft.com/office/word/2016/wordml/cid" xmlns:w16="http://schemas.microsoft.com/office/word/2018/wordml" xmlns:w16du="http://schemas.microsoft.com/office/word/2023/wordml/word16du" xmlns:w16sdtdh="http://schemas.microsoft.com/office/word/2020/wordml/sdtdatahash" xmlns:w16sdtfl="http://schemas.microsoft.com/office/word/2024/wordml/sdtformatlock" xmlns:w16se="http://schemas.microsoft.com/office/word/2015/wordml/symex" xmlns:wpg="http://schemas.microsoft.com/office/word/2010/wordprocessingGroup" xmlns:wpi="http://schemas.microsoft.com/office/word/2010/wordprocessingInk" xmlns:wne="http://schemas.microsoft.com/office/word/2006/wordml" xmlns:wps="http://schemas.microsoft.com/office/word/2010/wordprocessingShape" mc:Ignorable="w14 w15 w16se w16cid w16 w16cex w16sdtdh w16sdtfl w16du wp14">
   <w:endnote w:type="separator" w:id="-1">
     <w:p>
       <w:pPr>
@@ -3789,7 +3501,7 @@
 </file>
 
 <file path=word/footer1.xml><?xml version="1.0" encoding="utf-8"?>
-<w:ftr xmlns:wpc="http://schemas.microsoft.com/office/word/2010/wordprocessingCanvas" xmlns:cx="http://schemas.microsoft.com/office/drawing/2014/chartex" xmlns:cx1="http://schemas.microsoft.com/office/drawing/2015/9/8/chartex" xmlns:mc="http://schemas.openxmlformats.org/markup-compatibility/2006" xmlns:o="urn:schemas-microsoft-com:office:office" xmlns:r="http://schemas.openxmlformats.org/officeDocument/2006/relationships" xmlns:m="http://schemas.openxmlformats.org/officeDocument/2006/math" xmlns:v="urn:schemas-microsoft-com:vml" xmlns:wp14="http://schemas.microsoft.com/office/word/2010/wordprocessingDrawing" xmlns:wp="http://schemas.openxmlformats.org/drawingml/2006/wordprocessingDrawing" xmlns:w10="urn:schemas-microsoft-com:office:word" xmlns:w="http://schemas.openxmlformats.org/wordprocessingml/2006/main" xmlns:w14="http://schemas.microsoft.com/office/word/2010/wordml" xmlns:w15="http://schemas.microsoft.com/office/word/2012/wordml" xmlns:w16se="http://schemas.microsoft.com/office/word/2015/wordml/symex" xmlns:wpg="http://schemas.microsoft.com/office/word/2010/wordprocessingGroup" xmlns:wpi="http://schemas.microsoft.com/office/word/2010/wordprocessingInk" xmlns:wne="http://schemas.microsoft.com/office/word/2006/wordml" xmlns:wps="http://schemas.microsoft.com/office/word/2010/wordprocessingShape" mc:Ignorable="w14 w15 w16se wp14">
+<w:ftr xmlns:wpc="http://schemas.microsoft.com/office/word/2010/wordprocessingCanvas" xmlns:cx="http://schemas.microsoft.com/office/drawing/2014/chartex" xmlns:cx1="http://schemas.microsoft.com/office/drawing/2015/9/8/chartex" xmlns:cx2="http://schemas.microsoft.com/office/drawing/2015/10/21/chartex" xmlns:cx3="http://schemas.microsoft.com/office/drawing/2016/5/9/chartex" xmlns:cx4="http://schemas.microsoft.com/office/drawing/2016/5/10/chartex" xmlns:cx5="http://schemas.microsoft.com/office/drawing/2016/5/11/chartex" xmlns:cx6="http://schemas.microsoft.com/office/drawing/2016/5/12/chartex" xmlns:cx7="http://schemas.microsoft.com/office/drawing/2016/5/13/chartex" xmlns:cx8="http://schemas.microsoft.com/office/drawing/2016/5/14/chartex" xmlns:mc="http://schemas.openxmlformats.org/markup-compatibility/2006" xmlns:aink="http://schemas.microsoft.com/office/drawing/2016/ink" xmlns:am3d="http://schemas.microsoft.com/office/drawing/2017/model3d" xmlns:o="urn:schemas-microsoft-com:office:office" xmlns:oel="http://schemas.microsoft.com/office/2019/extlst" xmlns:r="http://schemas.openxmlformats.org/officeDocument/2006/relationships" xmlns:m="http://schemas.openxmlformats.org/officeDocument/2006/math" xmlns:v="urn:schemas-microsoft-com:vml" xmlns:wp14="http://schemas.microsoft.com/office/word/2010/wordprocessingDrawing" xmlns:wp="http://schemas.openxmlformats.org/drawingml/2006/wordprocessingDrawing" xmlns:w10="urn:schemas-microsoft-com:office:word" xmlns:w="http://schemas.openxmlformats.org/wordprocessingml/2006/main" xmlns:w14="http://schemas.microsoft.com/office/word/2010/wordml" xmlns:w15="http://schemas.microsoft.com/office/word/2012/wordml" xmlns:w16cex="http://schemas.microsoft.com/office/word/2018/wordml/cex" xmlns:w16cid="http://schemas.microsoft.com/office/word/2016/wordml/cid" xmlns:w16="http://schemas.microsoft.com/office/word/2018/wordml" xmlns:w16du="http://schemas.microsoft.com/office/word/2023/wordml/word16du" xmlns:w16sdtdh="http://schemas.microsoft.com/office/word/2020/wordml/sdtdatahash" xmlns:w16sdtfl="http://schemas.microsoft.com/office/word/2024/wordml/sdtformatlock" xmlns:w16se="http://schemas.microsoft.com/office/word/2015/wordml/symex" xmlns:wpg="http://schemas.microsoft.com/office/word/2010/wordprocessingGroup" xmlns:wpi="http://schemas.microsoft.com/office/word/2010/wordprocessingInk" xmlns:wne="http://schemas.microsoft.com/office/word/2006/wordml" xmlns:wps="http://schemas.microsoft.com/office/word/2010/wordprocessingShape" mc:Ignorable="w14 w15 w16se w16cid w16 w16cex w16sdtdh w16sdtfl w16du wp14">
   <w:p>
     <w:pPr>
       <w:pStyle w:val="Piedepgina"/>
@@ -3879,7 +3591,7 @@
 </file>
 
 <file path=word/footnotes.xml><?xml version="1.0" encoding="utf-8"?>
-<w:footnotes xmlns:wpc="http://schemas.microsoft.com/office/word/2010/wordprocessingCanvas" xmlns:cx="http://schemas.microsoft.com/office/drawing/2014/chartex" xmlns:cx1="http://schemas.microsoft.com/office/drawing/2015/9/8/chartex" xmlns:mc="http://schemas.openxmlformats.org/markup-compatibility/2006" xmlns:o="urn:schemas-microsoft-com:office:office" xmlns:r="http://schemas.openxmlformats.org/officeDocument/2006/relationships" xmlns:m="http://schemas.openxmlformats.org/officeDocument/2006/math" xmlns:v="urn:schemas-microsoft-com:vml" xmlns:wp14="http://schemas.microsoft.com/office/word/2010/wordprocessingDrawing" xmlns:wp="http://schemas.openxmlformats.org/drawingml/2006/wordprocessingDrawing" xmlns:w10="urn:schemas-microsoft-com:office:word" xmlns:w="http://schemas.openxmlformats.org/wordprocessingml/2006/main" xmlns:w14="http://schemas.microsoft.com/office/word/2010/wordml" xmlns:w15="http://schemas.microsoft.com/office/word/2012/wordml" xmlns:w16se="http://schemas.microsoft.com/office/word/2015/wordml/symex" xmlns:wpg="http://schemas.microsoft.com/office/word/2010/wordprocessingGroup" xmlns:wpi="http://schemas.microsoft.com/office/word/2010/wordprocessingInk" xmlns:wne="http://schemas.microsoft.com/office/word/2006/wordml" xmlns:wps="http://schemas.microsoft.com/office/word/2010/wordprocessingShape" mc:Ignorable="w14 w15 w16se wp14">
+<w:footnotes xmlns:wpc="http://schemas.microsoft.com/office/word/2010/wordprocessingCanvas" xmlns:cx="http://schemas.microsoft.com/office/drawing/2014/chartex" xmlns:cx1="http://schemas.microsoft.com/office/drawing/2015/9/8/chartex" xmlns:cx2="http://schemas.microsoft.com/office/drawing/2015/10/21/chartex" xmlns:cx3="http://schemas.microsoft.com/office/drawing/2016/5/9/chartex" xmlns:cx4="http://schemas.microsoft.com/office/drawing/2016/5/10/chartex" xmlns:cx5="http://schemas.microsoft.com/office/drawing/2016/5/11/chartex" xmlns:cx6="http://schemas.microsoft.com/office/drawing/2016/5/12/chartex" xmlns:cx7="http://schemas.microsoft.com/office/drawing/2016/5/13/chartex" xmlns:cx8="http://schemas.microsoft.com/office/drawing/2016/5/14/chartex" xmlns:mc="http://schemas.openxmlformats.org/markup-compatibility/2006" xmlns:aink="http://schemas.microsoft.com/office/drawing/2016/ink" xmlns:am3d="http://schemas.microsoft.com/office/drawing/2017/model3d" xmlns:o="urn:schemas-microsoft-com:office:office" xmlns:oel="http://schemas.microsoft.com/office/2019/extlst" xmlns:r="http://schemas.openxmlformats.org/officeDocument/2006/relationships" xmlns:m="http://schemas.openxmlformats.org/officeDocument/2006/math" xmlns:v="urn:schemas-microsoft-com:vml" xmlns:wp14="http://schemas.microsoft.com/office/word/2010/wordprocessingDrawing" xmlns:wp="http://schemas.openxmlformats.org/drawingml/2006/wordprocessingDrawing" xmlns:w10="urn:schemas-microsoft-com:office:word" xmlns:w="http://schemas.openxmlformats.org/wordprocessingml/2006/main" xmlns:w14="http://schemas.microsoft.com/office/word/2010/wordml" xmlns:w15="http://schemas.microsoft.com/office/word/2012/wordml" xmlns:w16cex="http://schemas.microsoft.com/office/word/2018/wordml/cex" xmlns:w16cid="http://schemas.microsoft.com/office/word/2016/wordml/cid" xmlns:w16="http://schemas.microsoft.com/office/word/2018/wordml" xmlns:w16du="http://schemas.microsoft.com/office/word/2023/wordml/word16du" xmlns:w16sdtdh="http://schemas.microsoft.com/office/word/2020/wordml/sdtdatahash" xmlns:w16sdtfl="http://schemas.microsoft.com/office/word/2024/wordml/sdtformatlock" xmlns:w16se="http://schemas.microsoft.com/office/word/2015/wordml/symex" xmlns:wpg="http://schemas.microsoft.com/office/word/2010/wordprocessingGroup" xmlns:wpi="http://schemas.microsoft.com/office/word/2010/wordprocessingInk" xmlns:wne="http://schemas.microsoft.com/office/word/2006/wordml" xmlns:wps="http://schemas.microsoft.com/office/word/2010/wordprocessingShape" mc:Ignorable="w14 w15 w16se w16cid w16 w16cex w16sdtdh w16sdtfl w16du wp14">
   <w:footnote w:type="separator" w:id="-1">
     <w:p>
       <w:pPr>
@@ -3904,92 +3616,11 @@
 </file>
 
 <file path=word/header1.xml><?xml version="1.0" encoding="utf-8"?>
-<w:hdr xmlns:wpc="http://schemas.microsoft.com/office/word/2010/wordprocessingCanvas" xmlns:cx="http://schemas.microsoft.com/office/drawing/2014/chartex" xmlns:cx1="http://schemas.microsoft.com/office/drawing/2015/9/8/chartex" xmlns:mc="http://schemas.openxmlformats.org/markup-compatibility/2006" xmlns:o="urn:schemas-microsoft-com:office:office" xmlns:r="http://schemas.openxmlformats.org/officeDocument/2006/relationships" xmlns:m="http://schemas.openxmlformats.org/officeDocument/2006/math" xmlns:v="urn:schemas-microsoft-com:vml" xmlns:wp14="http://schemas.microsoft.com/office/word/2010/wordprocessingDrawing" xmlns:wp="http://schemas.openxmlformats.org/drawingml/2006/wordprocessingDrawing" xmlns:w10="urn:schemas-microsoft-com:office:word" xmlns:w="http://schemas.openxmlformats.org/wordprocessingml/2006/main" xmlns:w14="http://schemas.microsoft.com/office/word/2010/wordml" xmlns:w15="http://schemas.microsoft.com/office/word/2012/wordml" xmlns:w16se="http://schemas.microsoft.com/office/word/2015/wordml/symex" xmlns:wpg="http://schemas.microsoft.com/office/word/2010/wordprocessingGroup" xmlns:wpi="http://schemas.microsoft.com/office/word/2010/wordprocessingInk" xmlns:wne="http://schemas.microsoft.com/office/word/2006/wordml" xmlns:wps="http://schemas.microsoft.com/office/word/2010/wordprocessingShape" mc:Ignorable="w14 w15 w16se wp14">
+<w:hdr xmlns:wpc="http://schemas.microsoft.com/office/word/2010/wordprocessingCanvas" xmlns:cx="http://schemas.microsoft.com/office/drawing/2014/chartex" xmlns:cx1="http://schemas.microsoft.com/office/drawing/2015/9/8/chartex" xmlns:cx2="http://schemas.microsoft.com/office/drawing/2015/10/21/chartex" xmlns:cx3="http://schemas.microsoft.com/office/drawing/2016/5/9/chartex" xmlns:cx4="http://schemas.microsoft.com/office/drawing/2016/5/10/chartex" xmlns:cx5="http://schemas.microsoft.com/office/drawing/2016/5/11/chartex" xmlns:cx6="http://schemas.microsoft.com/office/drawing/2016/5/12/chartex" xmlns:cx7="http://schemas.microsoft.com/office/drawing/2016/5/13/chartex" xmlns:cx8="http://schemas.microsoft.com/office/drawing/2016/5/14/chartex" xmlns:mc="http://schemas.openxmlformats.org/markup-compatibility/2006" xmlns:aink="http://schemas.microsoft.com/office/drawing/2016/ink" xmlns:am3d="http://schemas.microsoft.com/office/drawing/2017/model3d" xmlns:o="urn:schemas-microsoft-com:office:office" xmlns:oel="http://schemas.microsoft.com/office/2019/extlst" xmlns:r="http://schemas.openxmlformats.org/officeDocument/2006/relationships" xmlns:m="http://schemas.openxmlformats.org/officeDocument/2006/math" xmlns:v="urn:schemas-microsoft-com:vml" xmlns:wp14="http://schemas.microsoft.com/office/word/2010/wordprocessingDrawing" xmlns:wp="http://schemas.openxmlformats.org/drawingml/2006/wordprocessingDrawing" xmlns:w10="urn:schemas-microsoft-com:office:word" xmlns:w="http://schemas.openxmlformats.org/wordprocessingml/2006/main" xmlns:w14="http://schemas.microsoft.com/office/word/2010/wordml" xmlns:w15="http://schemas.microsoft.com/office/word/2012/wordml" xmlns:w16cex="http://schemas.microsoft.com/office/word/2018/wordml/cex" xmlns:w16cid="http://schemas.microsoft.com/office/word/2016/wordml/cid" xmlns:w16="http://schemas.microsoft.com/office/word/2018/wordml" xmlns:w16du="http://schemas.microsoft.com/office/word/2023/wordml/word16du" xmlns:w16sdtdh="http://schemas.microsoft.com/office/word/2020/wordml/sdtdatahash" xmlns:w16sdtfl="http://schemas.microsoft.com/office/word/2024/wordml/sdtformatlock" xmlns:w16se="http://schemas.microsoft.com/office/word/2015/wordml/symex" xmlns:wpg="http://schemas.microsoft.com/office/word/2010/wordprocessingGroup" xmlns:wpi="http://schemas.microsoft.com/office/word/2010/wordprocessingInk" xmlns:wne="http://schemas.microsoft.com/office/word/2006/wordml" xmlns:wps="http://schemas.microsoft.com/office/word/2010/wordprocessingShape" mc:Ignorable="w14 w15 w16se w16cid w16 w16cex w16sdtdh w16sdtfl w16du wp14">
   <w:p>
     <w:pPr>
       <w:pStyle w:val="Encabezado"/>
     </w:pPr>
-    <w:r>
-      <w:rPr>
-        <w:rFonts w:ascii="Noto Sans" w:eastAsia="Noto Sans" w:hAnsi="Noto Sans" w:cs="Noto Sans"/>
-        <w:b/>
-        <w:noProof/>
-        <w:color w:val="13322B"/>
-        <w:sz w:val="28"/>
-        <w:szCs w:val="28"/>
-        <w:lang w:eastAsia="es-MX"/>
-      </w:rPr>
-      <w:drawing>
-        <wp:anchor distT="0" distB="0" distL="114300" distR="114300" simplePos="0" relativeHeight="251665408" behindDoc="0" locked="0" layoutInCell="1" allowOverlap="1" wp14:anchorId="31FEE677" wp14:editId="64B7F846">
-          <wp:simplePos x="0" y="0"/>
-          <wp:positionH relativeFrom="column">
-            <wp:posOffset>2263140</wp:posOffset>
-          </wp:positionH>
-          <wp:positionV relativeFrom="paragraph">
-            <wp:posOffset>-163830</wp:posOffset>
-          </wp:positionV>
-          <wp:extent cx="331470" cy="962025"/>
-          <wp:effectExtent l="8572" t="0" r="953" b="952"/>
-          <wp:wrapThrough wrapText="bothSides">
-            <wp:wrapPolygon edited="0">
-              <wp:start x="559" y="21792"/>
-              <wp:lineTo x="20421" y="21792"/>
-              <wp:lineTo x="20421" y="406"/>
-              <wp:lineTo x="559" y="406"/>
-              <wp:lineTo x="559" y="21792"/>
-            </wp:wrapPolygon>
-          </wp:wrapThrough>
-          <wp:docPr id="13" name="Imagen 13"/>
-          <wp:cNvGraphicFramePr>
-            <a:graphicFrameLocks xmlns:a="http://schemas.openxmlformats.org/drawingml/2006/main" noChangeAspect="1"/>
-          </wp:cNvGraphicFramePr>
-          <a:graphic xmlns:a="http://schemas.openxmlformats.org/drawingml/2006/main">
-            <a:graphicData uri="http://schemas.openxmlformats.org/drawingml/2006/picture">
-              <pic:pic xmlns:pic="http://schemas.openxmlformats.org/drawingml/2006/picture">
-                <pic:nvPicPr>
-                  <pic:cNvPr id="13" name="imss-bienestar-horizontal-logo-png_seeklogo-611144.png"/>
-                  <pic:cNvPicPr/>
-                </pic:nvPicPr>
-                <pic:blipFill rotWithShape="1">
-                  <a:blip r:embed="rId1" cstate="print">
-                    <a:extLst>
-                      <a:ext uri="{28A0092B-C50C-407E-A947-70E740481C1C}">
-                        <a14:useLocalDpi xmlns:a14="http://schemas.microsoft.com/office/drawing/2010/main" val="0"/>
-                      </a:ext>
-                    </a:extLst>
-                  </a:blip>
-                  <a:srcRect l="32763" r="32658"/>
-                  <a:stretch/>
-                </pic:blipFill>
-                <pic:spPr bwMode="auto">
-                  <a:xfrm rot="5400000">
-                    <a:off x="0" y="0"/>
-                    <a:ext cx="331470" cy="962025"/>
-                  </a:xfrm>
-                  <a:prstGeom prst="rect">
-                    <a:avLst/>
-                  </a:prstGeom>
-                  <a:ln>
-                    <a:noFill/>
-                  </a:ln>
-                  <a:extLst>
-                    <a:ext uri="{53640926-AAD7-44D8-BBD7-CCE9431645EC}">
-                      <a14:shadowObscured xmlns:a14="http://schemas.microsoft.com/office/drawing/2010/main"/>
-                    </a:ext>
-                  </a:extLst>
-                </pic:spPr>
-              </pic:pic>
-            </a:graphicData>
-          </a:graphic>
-          <wp14:sizeRelH relativeFrom="page">
-            <wp14:pctWidth>0</wp14:pctWidth>
-          </wp14:sizeRelH>
-          <wp14:sizeRelV relativeFrom="page">
-            <wp14:pctHeight>0</wp14:pctHeight>
-          </wp14:sizeRelV>
-        </wp:anchor>
-      </w:drawing>
-    </w:r>
     <w:r>
       <w:rPr>
         <w:noProof/>
@@ -3998,7 +3629,7 @@
       <mc:AlternateContent>
         <mc:Choice Requires="wps">
           <w:drawing>
-            <wp:anchor distT="0" distB="0" distL="114300" distR="114300" simplePos="0" relativeHeight="251663360" behindDoc="0" locked="0" layoutInCell="1" allowOverlap="1" wp14:anchorId="232CF749" wp14:editId="4A7892B6">
+            <wp:anchor distT="0" distB="0" distL="114300" distR="114300" simplePos="0" relativeHeight="251663360" behindDoc="0" locked="0" layoutInCell="1" allowOverlap="1" wp14:anchorId="232CF749" wp14:editId="25696503">
               <wp:simplePos x="0" y="0"/>
               <wp:positionH relativeFrom="column">
                 <wp:posOffset>1947797</wp:posOffset>
@@ -4068,72 +3699,17 @@
         </mc:Choice>
         <mc:Fallback>
           <w:pict>
-            <v:rect w14:anchorId="34690287" id="Rectángulo 5" o:spid="_x0000_s1026" style="position:absolute;margin-left:153.35pt;margin-top:7.5pt;width:137.6pt;height:41.4pt;z-index:251663360;visibility:visible;mso-wrap-style:square;mso-width-percent:0;mso-height-percent:0;mso-wrap-distance-left:9pt;mso-wrap-distance-top:0;mso-wrap-distance-right:9pt;mso-wrap-distance-bottom:0;mso-position-horizontal:absolute;mso-position-horizontal-relative:text;mso-position-vertical:absolute;mso-position-vertical-relative:text;mso-width-percent:0;mso-height-percent:0;mso-width-relative:margin;mso-height-relative:margin;v-text-anchor:middle" o:gfxdata="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" fillcolor="white [3212]" strokecolor="white [3212]" strokeweight="1pt"/>
+            <v:rect w14:anchorId="79DB7F8C" id="Rectángulo 5" o:spid="_x0000_s1026" style="position:absolute;margin-left:153.35pt;margin-top:7.5pt;width:137.6pt;height:41.4pt;z-index:251663360;visibility:visible;mso-wrap-style:square;mso-width-percent:0;mso-height-percent:0;mso-wrap-distance-left:9pt;mso-wrap-distance-top:0;mso-wrap-distance-right:9pt;mso-wrap-distance-bottom:0;mso-position-horizontal:absolute;mso-position-horizontal-relative:text;mso-position-vertical:absolute;mso-position-vertical-relative:text;mso-width-percent:0;mso-height-percent:0;mso-width-relative:margin;mso-height-relative:margin;v-text-anchor:middle" o:gfxdata="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" fillcolor="white [3212]" strokecolor="white [3212]" strokeweight="1pt"/>
           </w:pict>
         </mc:Fallback>
       </mc:AlternateContent>
-    </w:r>
-    <w:r>
-      <w:rPr>
-        <w:noProof/>
-        <w:lang w:eastAsia="es-MX"/>
-      </w:rPr>
-      <w:drawing>
-        <wp:anchor distT="0" distB="0" distL="114300" distR="114300" simplePos="0" relativeHeight="251661312" behindDoc="1" locked="0" layoutInCell="1" allowOverlap="1" wp14:anchorId="2FE06CC2" wp14:editId="5CE79C3E">
-          <wp:simplePos x="0" y="0"/>
-          <wp:positionH relativeFrom="margin">
-            <wp:posOffset>-456680</wp:posOffset>
-          </wp:positionH>
-          <wp:positionV relativeFrom="paragraph">
-            <wp:posOffset>-460548</wp:posOffset>
-          </wp:positionV>
-          <wp:extent cx="7772680" cy="10058400"/>
-          <wp:effectExtent l="0" t="0" r="0" b="0"/>
-          <wp:wrapNone/>
-          <wp:docPr id="1344540110" name="Imagen 2"/>
-          <wp:cNvGraphicFramePr>
-            <a:graphicFrameLocks xmlns:a="http://schemas.openxmlformats.org/drawingml/2006/main" noChangeAspect="1"/>
-          </wp:cNvGraphicFramePr>
-          <a:graphic xmlns:a="http://schemas.openxmlformats.org/drawingml/2006/main">
-            <a:graphicData uri="http://schemas.openxmlformats.org/drawingml/2006/picture">
-              <pic:pic xmlns:pic="http://schemas.openxmlformats.org/drawingml/2006/picture">
-                <pic:nvPicPr>
-                  <pic:cNvPr id="1344540110" name="Imagen 1344540110"/>
-                  <pic:cNvPicPr/>
-                </pic:nvPicPr>
-                <pic:blipFill>
-                  <a:blip r:embed="rId2"/>
-                  <a:stretch>
-                    <a:fillRect/>
-                  </a:stretch>
-                </pic:blipFill>
-                <pic:spPr>
-                  <a:xfrm>
-                    <a:off x="0" y="0"/>
-                    <a:ext cx="7772680" cy="10058400"/>
-                  </a:xfrm>
-                  <a:prstGeom prst="rect">
-                    <a:avLst/>
-                  </a:prstGeom>
-                </pic:spPr>
-              </pic:pic>
-            </a:graphicData>
-          </a:graphic>
-          <wp14:sizeRelH relativeFrom="page">
-            <wp14:pctWidth>0</wp14:pctWidth>
-          </wp14:sizeRelH>
-          <wp14:sizeRelV relativeFrom="page">
-            <wp14:pctHeight>0</wp14:pctHeight>
-          </wp14:sizeRelV>
-        </wp:anchor>
-      </w:drawing>
     </w:r>
   </w:p>
 </w:hdr>
 </file>
 
 <file path=word/styles.xml><?xml version="1.0" encoding="utf-8"?>
-<w:styles xmlns:mc="http://schemas.openxmlformats.org/markup-compatibility/2006" xmlns:r="http://schemas.openxmlformats.org/officeDocument/2006/relationships" xmlns:w="http://schemas.openxmlformats.org/wordprocessingml/2006/main" xmlns:w14="http://schemas.microsoft.com/office/word/2010/wordml" xmlns:w15="http://schemas.microsoft.com/office/word/2012/wordml" xmlns:w16se="http://schemas.microsoft.com/office/word/2015/wordml/symex" mc:Ignorable="w14 w15 w16se">
+<w:styles xmlns:mc="http://schemas.openxmlformats.org/markup-compatibility/2006" xmlns:r="http://schemas.openxmlformats.org/officeDocument/2006/relationships" xmlns:w="http://schemas.openxmlformats.org/wordprocessingml/2006/main" xmlns:w14="http://schemas.microsoft.com/office/word/2010/wordml" xmlns:w15="http://schemas.microsoft.com/office/word/2012/wordml" xmlns:w16cex="http://schemas.microsoft.com/office/word/2018/wordml/cex" xmlns:w16cid="http://schemas.microsoft.com/office/word/2016/wordml/cid" xmlns:w16="http://schemas.microsoft.com/office/word/2018/wordml" xmlns:w16du="http://schemas.microsoft.com/office/word/2023/wordml/word16du" xmlns:w16sdtdh="http://schemas.microsoft.com/office/word/2020/wordml/sdtdatahash" xmlns:w16sdtfl="http://schemas.microsoft.com/office/word/2024/wordml/sdtformatlock" xmlns:w16se="http://schemas.microsoft.com/office/word/2015/wordml/symex" mc:Ignorable="w14 w15 w16se w16cid w16 w16cex w16sdtdh w16sdtfl w16du">
   <w:docDefaults>
     <w:rPrDefault>
       <w:rPr>
@@ -4151,7 +3727,7 @@
       </w:pPr>
     </w:pPrDefault>
   </w:docDefaults>
-  <w:latentStyles w:defLockedState="0" w:defUIPriority="99" w:defSemiHidden="0" w:defUnhideWhenUsed="0" w:defQFormat="0" w:count="371">
+  <w:latentStyles w:defLockedState="0" w:defUIPriority="99" w:defSemiHidden="0" w:defUnhideWhenUsed="0" w:defQFormat="0" w:count="376">
     <w:lsdException w:name="Normal" w:uiPriority="0" w:qFormat="1"/>
     <w:lsdException w:name="heading 1" w:uiPriority="9" w:qFormat="1"/>
     <w:lsdException w:name="heading 2" w:semiHidden="1" w:uiPriority="9" w:unhideWhenUsed="1" w:qFormat="1"/>
@@ -4523,6 +4099,11 @@
     <w:lsdException w:name="List Table 5 Dark Accent 6" w:uiPriority="50"/>
     <w:lsdException w:name="List Table 6 Colorful Accent 6" w:uiPriority="51"/>
     <w:lsdException w:name="List Table 7 Colorful Accent 6" w:uiPriority="52"/>
+    <w:lsdException w:name="Mention" w:semiHidden="1" w:unhideWhenUsed="1"/>
+    <w:lsdException w:name="Smart Hyperlink" w:semiHidden="1" w:unhideWhenUsed="1"/>
+    <w:lsdException w:name="Hashtag" w:semiHidden="1" w:unhideWhenUsed="1"/>
+    <w:lsdException w:name="Unresolved Mention" w:semiHidden="1" w:unhideWhenUsed="1"/>
+    <w:lsdException w:name="Smart Link" w:semiHidden="1" w:unhideWhenUsed="1"/>
   </w:latentStyles>
   <w:style w:type="paragraph" w:default="1" w:styleId="Normal">
     <w:name w:val="Normal"/>

</xml_diff>

<commit_message>
se configuran colores y pdf asi como corresos
</commit_message>
<xml_diff>
--- a/public/assets/documents/template-word/template_correspondencia.docx
+++ b/public/assets/documents/template-word/template_correspondencia.docx
@@ -146,37 +146,12 @@
                             <w:pPr>
                               <w:jc w:val="right"/>
                             </w:pPr>
-                            <w:proofErr w:type="spellStart"/>
                             <w:r>
                               <w:rPr>
                                 <w:rFonts w:ascii="Noto Sans" w:eastAsia="Noto Sans" w:hAnsi="Noto Sans" w:cs="Noto Sans"/>
                                 <w:lang w:val="en-US"/>
                               </w:rPr>
-                              <w:t>Fecha</w:t>
-                            </w:r>
-                            <w:proofErr w:type="spellEnd"/>
-                            <w:r>
-                              <w:rPr>
-                                <w:rFonts w:ascii="Noto Sans" w:eastAsia="Noto Sans" w:hAnsi="Noto Sans" w:cs="Noto Sans"/>
-                                <w:lang w:val="en-US"/>
-                              </w:rPr>
-                              <w:t xml:space="preserve"> de </w:t>
-                            </w:r>
-                            <w:proofErr w:type="spellStart"/>
-                            <w:r>
-                              <w:rPr>
-                                <w:rFonts w:ascii="Noto Sans" w:eastAsia="Noto Sans" w:hAnsi="Noto Sans" w:cs="Noto Sans"/>
-                                <w:lang w:val="en-US"/>
-                              </w:rPr>
-                              <w:t>emisión</w:t>
-                            </w:r>
-                            <w:proofErr w:type="spellEnd"/>
-                            <w:r>
-                              <w:rPr>
-                                <w:rFonts w:ascii="Noto Sans" w:eastAsia="Noto Sans" w:hAnsi="Noto Sans" w:cs="Noto Sans"/>
-                                <w:lang w:val="en-US"/>
-                              </w:rPr>
-                              <w:t>:</w:t>
+                              <w:t>Fecha de emisión:</w:t>
                             </w:r>
                           </w:p>
                         </w:txbxContent>
@@ -209,37 +184,12 @@
                       <w:pPr>
                         <w:jc w:val="right"/>
                       </w:pPr>
-                      <w:proofErr w:type="spellStart"/>
                       <w:r>
                         <w:rPr>
                           <w:rFonts w:ascii="Noto Sans" w:eastAsia="Noto Sans" w:hAnsi="Noto Sans" w:cs="Noto Sans"/>
                           <w:lang w:val="en-US"/>
                         </w:rPr>
-                        <w:t>Fecha</w:t>
-                      </w:r>
-                      <w:proofErr w:type="spellEnd"/>
-                      <w:r>
-                        <w:rPr>
-                          <w:rFonts w:ascii="Noto Sans" w:eastAsia="Noto Sans" w:hAnsi="Noto Sans" w:cs="Noto Sans"/>
-                          <w:lang w:val="en-US"/>
-                        </w:rPr>
-                        <w:t xml:space="preserve"> de </w:t>
-                      </w:r>
-                      <w:proofErr w:type="spellStart"/>
-                      <w:r>
-                        <w:rPr>
-                          <w:rFonts w:ascii="Noto Sans" w:eastAsia="Noto Sans" w:hAnsi="Noto Sans" w:cs="Noto Sans"/>
-                          <w:lang w:val="en-US"/>
-                        </w:rPr>
-                        <w:t>emisión</w:t>
-                      </w:r>
-                      <w:proofErr w:type="spellEnd"/>
-                      <w:r>
-                        <w:rPr>
-                          <w:rFonts w:ascii="Noto Sans" w:eastAsia="Noto Sans" w:hAnsi="Noto Sans" w:cs="Noto Sans"/>
-                          <w:lang w:val="en-US"/>
-                        </w:rPr>
-                        <w:t>:</w:t>
+                        <w:t>Fecha de emisión:</w:t>
                       </w:r>
                     </w:p>
                   </w:txbxContent>
@@ -351,7 +301,6 @@
                 <w:lang w:val="en-US"/>
               </w:rPr>
             </w:pPr>
-            <w:proofErr w:type="spellStart"/>
             <w:r>
               <w:rPr>
                 <w:rFonts w:ascii="Noto Sans" w:eastAsia="Noto Sans" w:hAnsi="Noto Sans" w:cs="Noto Sans"/>
@@ -361,7 +310,6 @@
               </w:rPr>
               <w:t>Descripción</w:t>
             </w:r>
-            <w:proofErr w:type="spellEnd"/>
           </w:p>
         </w:tc>
         <w:tc>
@@ -410,7 +358,6 @@
                 <w:lang w:val="en-US"/>
               </w:rPr>
             </w:pPr>
-            <w:proofErr w:type="spellStart"/>
             <w:r>
               <w:rPr>
                 <w:rFonts w:ascii="Noto Sans" w:eastAsia="Noto Sans" w:hAnsi="Noto Sans" w:cs="Noto Sans"/>
@@ -420,7 +367,6 @@
               </w:rPr>
               <w:t>Descripción</w:t>
             </w:r>
-            <w:proofErr w:type="spellEnd"/>
           </w:p>
         </w:tc>
       </w:tr>
@@ -455,7 +401,6 @@
               </w:rPr>
               <w:t xml:space="preserve">No. </w:t>
             </w:r>
-            <w:proofErr w:type="spellStart"/>
             <w:r>
               <w:rPr>
                 <w:rFonts w:ascii="Noto Sans" w:eastAsia="Noto Sans" w:hAnsi="Noto Sans" w:cs="Noto Sans"/>
@@ -477,7 +422,6 @@
               </w:rPr>
               <w:t>no</w:t>
             </w:r>
-            <w:proofErr w:type="spellEnd"/>
             <w:r>
               <w:rPr>
                 <w:u w:val="single"/>
@@ -527,31 +471,13 @@
                 <w:lang w:val="en-US"/>
               </w:rPr>
             </w:pPr>
-            <w:proofErr w:type="spellStart"/>
             <w:r>
               <w:rPr>
                 <w:rFonts w:ascii="Noto Sans" w:eastAsia="Noto Sans" w:hAnsi="Noto Sans" w:cs="Noto Sans"/>
                 <w:lang w:val="en-US"/>
               </w:rPr>
-              <w:t>Fecha</w:t>
-            </w:r>
-            <w:proofErr w:type="spellEnd"/>
-            <w:r>
-              <w:rPr>
-                <w:rFonts w:ascii="Noto Sans" w:eastAsia="Noto Sans" w:hAnsi="Noto Sans" w:cs="Noto Sans"/>
-                <w:lang w:val="en-US"/>
-              </w:rPr>
-              <w:t xml:space="preserve"> </w:t>
-            </w:r>
-            <w:proofErr w:type="spellStart"/>
-            <w:r>
-              <w:rPr>
-                <w:rFonts w:ascii="Noto Sans" w:eastAsia="Noto Sans" w:hAnsi="Noto Sans" w:cs="Noto Sans"/>
-                <w:lang w:val="en-US"/>
-              </w:rPr>
-              <w:t>inicio</w:t>
-            </w:r>
-            <w:proofErr w:type="spellEnd"/>
+              <w:t>Fecha inicio</w:t>
+            </w:r>
           </w:p>
         </w:tc>
         <w:tc>
@@ -648,21 +574,12 @@
                 <w:lang w:val="en-US"/>
               </w:rPr>
             </w:pPr>
-            <w:proofErr w:type="spellStart"/>
             <w:r>
               <w:rPr>
                 <w:rFonts w:ascii="Noto Sans" w:eastAsia="Noto Sans" w:hAnsi="Noto Sans" w:cs="Noto Sans"/>
                 <w:lang w:val="en-US"/>
               </w:rPr>
-              <w:t>Fecha</w:t>
-            </w:r>
-            <w:proofErr w:type="spellEnd"/>
-            <w:r>
-              <w:rPr>
-                <w:rFonts w:ascii="Noto Sans" w:eastAsia="Noto Sans" w:hAnsi="Noto Sans" w:cs="Noto Sans"/>
-                <w:lang w:val="en-US"/>
-              </w:rPr>
-              <w:t xml:space="preserve"> </w:t>
+              <w:t xml:space="preserve">Fecha </w:t>
             </w:r>
             <w:r>
               <w:rPr>
@@ -723,17 +640,8 @@
                 <w:rFonts w:ascii="Noto Sans" w:eastAsia="Noto Sans" w:hAnsi="Noto Sans" w:cs="Noto Sans"/>
                 <w:lang w:val="en-US"/>
               </w:rPr>
-              <w:t xml:space="preserve">Fol. </w:t>
-            </w:r>
-            <w:proofErr w:type="spellStart"/>
-            <w:r>
-              <w:rPr>
-                <w:rFonts w:ascii="Noto Sans" w:eastAsia="Noto Sans" w:hAnsi="Noto Sans" w:cs="Noto Sans"/>
-                <w:lang w:val="en-US"/>
-              </w:rPr>
-              <w:t>Gestión</w:t>
-            </w:r>
-            <w:proofErr w:type="spellEnd"/>
+              <w:t>Fol. Gestión</w:t>
+            </w:r>
           </w:p>
         </w:tc>
         <w:tc>
@@ -776,21 +684,12 @@
                 <w:lang w:val="en-US"/>
               </w:rPr>
             </w:pPr>
-            <w:proofErr w:type="spellStart"/>
             <w:r>
               <w:rPr>
                 <w:rFonts w:ascii="Noto Sans" w:eastAsia="Noto Sans" w:hAnsi="Noto Sans" w:cs="Noto Sans"/>
                 <w:lang w:val="en-US"/>
               </w:rPr>
-              <w:t>Fecha</w:t>
-            </w:r>
-            <w:proofErr w:type="spellEnd"/>
-            <w:r>
-              <w:rPr>
-                <w:rFonts w:ascii="Noto Sans" w:eastAsia="Noto Sans" w:hAnsi="Noto Sans" w:cs="Noto Sans"/>
-                <w:lang w:val="en-US"/>
-              </w:rPr>
-              <w:t xml:space="preserve"> </w:t>
+              <w:t xml:space="preserve">Fecha </w:t>
             </w:r>
             <w:r>
               <w:rPr>
@@ -911,7 +810,6 @@
                 <w:lang w:val="en-US"/>
               </w:rPr>
             </w:pPr>
-            <w:proofErr w:type="spellStart"/>
             <w:r>
               <w:rPr>
                 <w:rFonts w:ascii="Noto Sans" w:eastAsia="Noto Sans" w:hAnsi="Noto Sans" w:cs="Noto Sans"/>
@@ -919,7 +817,6 @@
               </w:rPr>
               <w:t>Coordinación</w:t>
             </w:r>
-            <w:proofErr w:type="spellEnd"/>
           </w:p>
         </w:tc>
         <w:tc>
@@ -969,21 +866,12 @@
                 <w:lang w:val="en-US"/>
               </w:rPr>
             </w:pPr>
-            <w:proofErr w:type="spellStart"/>
             <w:r>
               <w:rPr>
                 <w:rFonts w:ascii="Noto Sans" w:eastAsia="Noto Sans" w:hAnsi="Noto Sans" w:cs="Noto Sans"/>
                 <w:lang w:val="en-US"/>
               </w:rPr>
-              <w:t>Turnado</w:t>
-            </w:r>
-            <w:proofErr w:type="spellEnd"/>
-            <w:r>
-              <w:rPr>
-                <w:rFonts w:ascii="Noto Sans" w:eastAsia="Noto Sans" w:hAnsi="Noto Sans" w:cs="Noto Sans"/>
-                <w:lang w:val="en-US"/>
-              </w:rPr>
-              <w:t xml:space="preserve"> a</w:t>
+              <w:t>Turnado a</w:t>
             </w:r>
           </w:p>
         </w:tc>
@@ -1155,7 +1043,14 @@
                 <w:sz w:val="16"/>
                 <w:lang w:val="en-US"/>
               </w:rPr>
-              <w:t xml:space="preserve">     CAPACITACIÓN</w:t>
+              <w:t xml:space="preserve">     </w:t>
+            </w:r>
+            <w:r>
+              <w:rPr>
+                <w:sz w:val="16"/>
+                <w:lang w:val="en-US"/>
+              </w:rPr>
+              <w:t>CATASTRO</w:t>
             </w:r>
           </w:p>
           <w:p>
@@ -1257,108 +1152,6 @@
                 <w:sz w:val="16"/>
                 <w:lang w:val="en-US"/>
               </w:rPr>
-              <w:t xml:space="preserve">     COORDINACIÓN DE RECURSOS HUMANOS</w:t>
-            </w:r>
-          </w:p>
-          <w:p>
-            <w:pPr>
-              <w:rPr>
-                <w:sz w:val="16"/>
-                <w:lang w:val="en-US"/>
-              </w:rPr>
-            </w:pPr>
-            <w:r>
-              <w:rPr>
-                <w:noProof/>
-                <w:sz w:val="16"/>
-                <w:lang w:eastAsia="es-MX"/>
-              </w:rPr>
-              <mc:AlternateContent>
-                <mc:Choice Requires="wps">
-                  <w:drawing>
-                    <wp:anchor distT="0" distB="0" distL="114300" distR="114300" simplePos="0" relativeHeight="251728896" behindDoc="0" locked="0" layoutInCell="1" allowOverlap="1" wp14:anchorId="2FF8EE57" wp14:editId="7F3A6C57">
-                      <wp:simplePos x="0" y="0"/>
-                      <wp:positionH relativeFrom="column">
-                        <wp:posOffset>-5715</wp:posOffset>
-                      </wp:positionH>
-                      <wp:positionV relativeFrom="paragraph">
-                        <wp:posOffset>29210</wp:posOffset>
-                      </wp:positionV>
-                      <wp:extent cx="80645" cy="65405"/>
-                      <wp:effectExtent l="0" t="0" r="14605" b="10795"/>
-                      <wp:wrapNone/>
-                      <wp:docPr id="41" name="Rectángulo 41"/>
-                      <wp:cNvGraphicFramePr/>
-                      <a:graphic xmlns:a="http://schemas.openxmlformats.org/drawingml/2006/main">
-                        <a:graphicData uri="http://schemas.microsoft.com/office/word/2010/wordprocessingShape">
-                          <wps:wsp>
-                            <wps:cNvSpPr/>
-                            <wps:spPr>
-                              <a:xfrm>
-                                <a:off x="0" y="0"/>
-                                <a:ext cx="80645" cy="65405"/>
-                              </a:xfrm>
-                              <a:prstGeom prst="rect">
-                                <a:avLst/>
-                              </a:prstGeom>
-                              <a:noFill/>
-                              <a:ln>
-                                <a:solidFill>
-                                  <a:schemeClr val="bg1">
-                                    <a:lumMod val="50000"/>
-                                  </a:schemeClr>
-                                </a:solidFill>
-                                <a:prstDash val="sysDash"/>
-                              </a:ln>
-                            </wps:spPr>
-                            <wps:style>
-                              <a:lnRef idx="2">
-                                <a:schemeClr val="accent1">
-                                  <a:shade val="50000"/>
-                                </a:schemeClr>
-                              </a:lnRef>
-                              <a:fillRef idx="1">
-                                <a:schemeClr val="accent1"/>
-                              </a:fillRef>
-                              <a:effectRef idx="0">
-                                <a:schemeClr val="accent1"/>
-                              </a:effectRef>
-                              <a:fontRef idx="minor">
-                                <a:schemeClr val="lt1"/>
-                              </a:fontRef>
-                            </wps:style>
-                            <wps:bodyPr rot="0" spcFirstLastPara="0" vertOverflow="overflow" horzOverflow="overflow" vert="horz" wrap="square" lIns="91440" tIns="45720" rIns="91440" bIns="45720" numCol="1" spcCol="0" rtlCol="0" fromWordArt="0" anchor="ctr" anchorCtr="0" forceAA="0" compatLnSpc="1">
-                              <a:prstTxWarp prst="textNoShape">
-                                <a:avLst/>
-                              </a:prstTxWarp>
-                              <a:noAutofit/>
-                            </wps:bodyPr>
-                          </wps:wsp>
-                        </a:graphicData>
-                      </a:graphic>
-                      <wp14:sizeRelH relativeFrom="margin">
-                        <wp14:pctWidth>0</wp14:pctWidth>
-                      </wp14:sizeRelH>
-                      <wp14:sizeRelV relativeFrom="margin">
-                        <wp14:pctHeight>0</wp14:pctHeight>
-                      </wp14:sizeRelV>
-                    </wp:anchor>
-                  </w:drawing>
-                </mc:Choice>
-                <mc:Fallback>
-                  <w:pict>
-                    <v:rect w14:anchorId="4E9AE45A" id="Rectángulo 41" o:spid="_x0000_s1026" style="position:absolute;margin-left:-.45pt;margin-top:2.3pt;width:6.35pt;height:5.15pt;z-index:251728896;visibility:visible;mso-wrap-style:square;mso-width-percent:0;mso-height-percent:0;mso-wrap-distance-left:9pt;mso-wrap-distance-top:0;mso-wrap-distance-right:9pt;mso-wrap-distance-bottom:0;mso-position-horizontal:absolute;mso-position-horizontal-relative:text;mso-position-vertical:absolute;mso-position-vertical-relative:text;mso-width-percent:0;mso-height-percent:0;mso-width-relative:margin;mso-height-relative:margin;v-text-anchor:middle" o:gfxdata="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" filled="f" strokecolor="#7f7f7f [1612]" strokeweight="1pt">
-                      <v:stroke dashstyle="3 1"/>
-                    </v:rect>
-                  </w:pict>
-                </mc:Fallback>
-              </mc:AlternateContent>
-            </w:r>
-            <w:r>
-              <w:rPr>
-                <w:sz w:val="16"/>
-                <w:lang w:val="en-US"/>
-              </w:rPr>
               <w:t xml:space="preserve">     </w:t>
             </w:r>
             <w:r>
@@ -1366,38 +1159,30 @@
                 <w:sz w:val="16"/>
                 <w:lang w:val="en-US"/>
               </w:rPr>
-              <w:t>COORDINACIÓN TÉCNICA DE ESTRUCTURA, ORGANIZA</w:t>
-            </w:r>
-            <w:r>
-              <w:rPr>
-                <w:sz w:val="16"/>
-                <w:lang w:val="en-US"/>
-              </w:rPr>
-              <w:t xml:space="preserve">CIÓN Y PRESUPUESTO DE SERVICIOS                                                            </w:t>
-            </w:r>
-          </w:p>
-          <w:p>
-            <w:pPr>
-              <w:rPr>
-                <w:sz w:val="16"/>
-                <w:lang w:val="en-US"/>
-              </w:rPr>
-            </w:pPr>
-            <w:r>
-              <w:rPr>
-                <w:sz w:val="16"/>
-                <w:lang w:val="en-US"/>
-              </w:rPr>
-              <w:t xml:space="preserve">          PERSONALES</w:t>
-            </w:r>
-          </w:p>
-          <w:p>
-            <w:pPr>
-              <w:rPr>
-                <w:sz w:val="16"/>
-                <w:lang w:val="en-US"/>
-              </w:rPr>
-            </w:pPr>
+              <w:t>CONTABILIDAD</w:t>
+            </w:r>
+          </w:p>
+          <w:p>
+            <w:pPr>
+              <w:rPr>
+                <w:sz w:val="16"/>
+                <w:lang w:val="en-US"/>
+              </w:rPr>
+            </w:pPr>
+            <w:r>
+              <w:rPr>
+                <w:sz w:val="16"/>
+                <w:lang w:val="en-US"/>
+              </w:rPr>
+              <w:t xml:space="preserve">     </w:t>
+            </w:r>
+            <w:r>
+              <w:rPr>
+                <w:sz w:val="16"/>
+                <w:lang w:val="en-US"/>
+              </w:rPr>
+              <w:t>COORDINACIÓN ADMINISTRATIVA</w:t>
+            </w:r>
             <w:r>
               <w:rPr>
                 <w:noProof/>
@@ -1492,13 +1277,6 @@
               </w:rPr>
               <w:t xml:space="preserve">     </w:t>
             </w:r>
-            <w:r>
-              <w:rPr>
-                <w:sz w:val="16"/>
-                <w:lang w:val="en-US"/>
-              </w:rPr>
-              <w:t>COORDINACIÓN TÉCNICA DE NÓMINA IMSS-BIENESTAR Y HRAES</w:t>
-            </w:r>
           </w:p>
           <w:p>
             <w:pPr>
@@ -1606,7 +1384,7 @@
                 <w:sz w:val="16"/>
                 <w:lang w:val="en-US"/>
               </w:rPr>
-              <w:t>DIVISIÓN DE GESTIÓN DE PERSONAL</w:t>
+              <w:t>COORDINACIÓN DE INFORMATICA</w:t>
             </w:r>
           </w:p>
           <w:p>
@@ -1715,7 +1493,7 @@
                 <w:sz w:val="16"/>
                 <w:lang w:val="en-US"/>
               </w:rPr>
-              <w:t>DIVISIÓN DE RELACIONES LABORALES</w:t>
+              <w:t>COORDINACIÓN DE INGRESOS</w:t>
             </w:r>
           </w:p>
           <w:p>
@@ -1824,7 +1602,7 @@
                 <w:sz w:val="16"/>
                 <w:lang w:val="en-US"/>
               </w:rPr>
-              <w:t>DIVISIÓN DE SISTEMAS DE INFORMACIÓN DE PERSONAL</w:t>
+              <w:t>COORDINACIÓN DE PREDIAL</w:t>
             </w:r>
           </w:p>
           <w:p>
@@ -1933,7 +1711,7 @@
                 <w:sz w:val="16"/>
                 <w:lang w:val="en-US"/>
               </w:rPr>
-              <w:t>HRAES</w:t>
+              <w:t>COORDINACIÓN DE RECUPERACION DE CREDITOS</w:t>
             </w:r>
           </w:p>
           <w:p>
@@ -2042,7 +1820,7 @@
                 <w:sz w:val="16"/>
                 <w:lang w:val="en-US"/>
               </w:rPr>
-              <w:t>NO CONCURRENTES</w:t>
+              <w:t>COORDINACIÓN JURIDICA</w:t>
             </w:r>
           </w:p>
           <w:p>
@@ -2151,7 +1929,7 @@
                 <w:sz w:val="16"/>
                 <w:lang w:val="en-US"/>
               </w:rPr>
-              <w:t>OFICINA CENTRAL</w:t>
+              <w:t>COORDINACIÓN OPERATIVA</w:t>
             </w:r>
           </w:p>
           <w:p>
@@ -2260,7 +2038,7 @@
                 <w:sz w:val="16"/>
                 <w:lang w:val="en-US"/>
               </w:rPr>
-              <w:t>RECLUTAMIENTO</w:t>
+              <w:t>EGRESOS</w:t>
             </w:r>
           </w:p>
           <w:p>
@@ -2369,7 +2147,7 @@
                 <w:sz w:val="16"/>
                 <w:lang w:val="en-US"/>
               </w:rPr>
-              <w:t>UNIDAD DE TRANSPARENCIA</w:t>
+              <w:t>SECRETARÍA PARTICULAR</w:t>
             </w:r>
           </w:p>
           <w:p>
@@ -2478,443 +2256,7 @@
                 <w:sz w:val="16"/>
                 <w:lang w:val="en-US"/>
               </w:rPr>
-              <w:t>ZONA CENTRO</w:t>
-            </w:r>
-          </w:p>
-          <w:p>
-            <w:pPr>
-              <w:rPr>
-                <w:sz w:val="16"/>
-                <w:lang w:val="en-US"/>
-              </w:rPr>
-            </w:pPr>
-            <w:r>
-              <w:rPr>
-                <w:noProof/>
-                <w:sz w:val="16"/>
-                <w:lang w:eastAsia="es-MX"/>
-              </w:rPr>
-              <mc:AlternateContent>
-                <mc:Choice Requires="wps">
-                  <w:drawing>
-                    <wp:anchor distT="0" distB="0" distL="114300" distR="114300" simplePos="0" relativeHeight="251702272" behindDoc="0" locked="0" layoutInCell="1" allowOverlap="1" wp14:anchorId="54E8BF3B" wp14:editId="1B39DC7B">
-                      <wp:simplePos x="0" y="0"/>
-                      <wp:positionH relativeFrom="column">
-                        <wp:posOffset>8255</wp:posOffset>
-                      </wp:positionH>
-                      <wp:positionV relativeFrom="paragraph">
-                        <wp:posOffset>14605</wp:posOffset>
-                      </wp:positionV>
-                      <wp:extent cx="80645" cy="65405"/>
-                      <wp:effectExtent l="0" t="0" r="14605" b="10795"/>
-                      <wp:wrapNone/>
-                      <wp:docPr id="28" name="Rectángulo 28"/>
-                      <wp:cNvGraphicFramePr/>
-                      <a:graphic xmlns:a="http://schemas.openxmlformats.org/drawingml/2006/main">
-                        <a:graphicData uri="http://schemas.microsoft.com/office/word/2010/wordprocessingShape">
-                          <wps:wsp>
-                            <wps:cNvSpPr/>
-                            <wps:spPr>
-                              <a:xfrm>
-                                <a:off x="0" y="0"/>
-                                <a:ext cx="80645" cy="65405"/>
-                              </a:xfrm>
-                              <a:prstGeom prst="rect">
-                                <a:avLst/>
-                              </a:prstGeom>
-                              <a:noFill/>
-                              <a:ln>
-                                <a:solidFill>
-                                  <a:schemeClr val="bg1">
-                                    <a:lumMod val="50000"/>
-                                  </a:schemeClr>
-                                </a:solidFill>
-                                <a:prstDash val="sysDash"/>
-                              </a:ln>
-                            </wps:spPr>
-                            <wps:style>
-                              <a:lnRef idx="2">
-                                <a:schemeClr val="accent1">
-                                  <a:shade val="50000"/>
-                                </a:schemeClr>
-                              </a:lnRef>
-                              <a:fillRef idx="1">
-                                <a:schemeClr val="accent1"/>
-                              </a:fillRef>
-                              <a:effectRef idx="0">
-                                <a:schemeClr val="accent1"/>
-                              </a:effectRef>
-                              <a:fontRef idx="minor">
-                                <a:schemeClr val="lt1"/>
-                              </a:fontRef>
-                            </wps:style>
-                            <wps:bodyPr rot="0" spcFirstLastPara="0" vertOverflow="overflow" horzOverflow="overflow" vert="horz" wrap="square" lIns="91440" tIns="45720" rIns="91440" bIns="45720" numCol="1" spcCol="0" rtlCol="0" fromWordArt="0" anchor="ctr" anchorCtr="0" forceAA="0" compatLnSpc="1">
-                              <a:prstTxWarp prst="textNoShape">
-                                <a:avLst/>
-                              </a:prstTxWarp>
-                              <a:noAutofit/>
-                            </wps:bodyPr>
-                          </wps:wsp>
-                        </a:graphicData>
-                      </a:graphic>
-                      <wp14:sizeRelH relativeFrom="margin">
-                        <wp14:pctWidth>0</wp14:pctWidth>
-                      </wp14:sizeRelH>
-                      <wp14:sizeRelV relativeFrom="margin">
-                        <wp14:pctHeight>0</wp14:pctHeight>
-                      </wp14:sizeRelV>
-                    </wp:anchor>
-                  </w:drawing>
-                </mc:Choice>
-                <mc:Fallback>
-                  <w:pict>
-                    <v:rect w14:anchorId="2828AE32" id="Rectángulo 28" o:spid="_x0000_s1026" style="position:absolute;margin-left:.65pt;margin-top:1.15pt;width:6.35pt;height:5.15pt;z-index:251702272;visibility:visible;mso-wrap-style:square;mso-width-percent:0;mso-height-percent:0;mso-wrap-distance-left:9pt;mso-wrap-distance-top:0;mso-wrap-distance-right:9pt;mso-wrap-distance-bottom:0;mso-position-horizontal:absolute;mso-position-horizontal-relative:text;mso-position-vertical:absolute;mso-position-vertical-relative:text;mso-width-percent:0;mso-height-percent:0;mso-width-relative:margin;mso-height-relative:margin;v-text-anchor:middle" o:gfxdata="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" filled="f" strokecolor="#7f7f7f [1612]" strokeweight="1pt">
-                      <v:stroke dashstyle="3 1"/>
-                    </v:rect>
-                  </w:pict>
-                </mc:Fallback>
-              </mc:AlternateContent>
-            </w:r>
-            <w:r>
-              <w:rPr>
-                <w:sz w:val="16"/>
-                <w:lang w:val="en-US"/>
-              </w:rPr>
-              <w:t xml:space="preserve">     </w:t>
-            </w:r>
-            <w:r>
-              <w:rPr>
-                <w:sz w:val="16"/>
-                <w:lang w:val="en-US"/>
-              </w:rPr>
-              <w:t>ZONA NORESTE</w:t>
-            </w:r>
-          </w:p>
-          <w:p>
-            <w:pPr>
-              <w:rPr>
-                <w:sz w:val="16"/>
-                <w:lang w:val="en-US"/>
-              </w:rPr>
-            </w:pPr>
-            <w:r>
-              <w:rPr>
-                <w:noProof/>
-                <w:sz w:val="16"/>
-                <w:lang w:eastAsia="es-MX"/>
-              </w:rPr>
-              <mc:AlternateContent>
-                <mc:Choice Requires="wps">
-                  <w:drawing>
-                    <wp:anchor distT="0" distB="0" distL="114300" distR="114300" simplePos="0" relativeHeight="251700224" behindDoc="0" locked="0" layoutInCell="1" allowOverlap="1" wp14:anchorId="7729C98D" wp14:editId="216FC82C">
-                      <wp:simplePos x="0" y="0"/>
-                      <wp:positionH relativeFrom="column">
-                        <wp:posOffset>8255</wp:posOffset>
-                      </wp:positionH>
-                      <wp:positionV relativeFrom="paragraph">
-                        <wp:posOffset>23495</wp:posOffset>
-                      </wp:positionV>
-                      <wp:extent cx="80645" cy="65405"/>
-                      <wp:effectExtent l="0" t="0" r="14605" b="10795"/>
-                      <wp:wrapNone/>
-                      <wp:docPr id="27" name="Rectángulo 27"/>
-                      <wp:cNvGraphicFramePr/>
-                      <a:graphic xmlns:a="http://schemas.openxmlformats.org/drawingml/2006/main">
-                        <a:graphicData uri="http://schemas.microsoft.com/office/word/2010/wordprocessingShape">
-                          <wps:wsp>
-                            <wps:cNvSpPr/>
-                            <wps:spPr>
-                              <a:xfrm>
-                                <a:off x="0" y="0"/>
-                                <a:ext cx="80645" cy="65405"/>
-                              </a:xfrm>
-                              <a:prstGeom prst="rect">
-                                <a:avLst/>
-                              </a:prstGeom>
-                              <a:noFill/>
-                              <a:ln>
-                                <a:solidFill>
-                                  <a:schemeClr val="bg1">
-                                    <a:lumMod val="50000"/>
-                                  </a:schemeClr>
-                                </a:solidFill>
-                                <a:prstDash val="sysDash"/>
-                              </a:ln>
-                            </wps:spPr>
-                            <wps:style>
-                              <a:lnRef idx="2">
-                                <a:schemeClr val="accent1">
-                                  <a:shade val="50000"/>
-                                </a:schemeClr>
-                              </a:lnRef>
-                              <a:fillRef idx="1">
-                                <a:schemeClr val="accent1"/>
-                              </a:fillRef>
-                              <a:effectRef idx="0">
-                                <a:schemeClr val="accent1"/>
-                              </a:effectRef>
-                              <a:fontRef idx="minor">
-                                <a:schemeClr val="lt1"/>
-                              </a:fontRef>
-                            </wps:style>
-                            <wps:bodyPr rot="0" spcFirstLastPara="0" vertOverflow="overflow" horzOverflow="overflow" vert="horz" wrap="square" lIns="91440" tIns="45720" rIns="91440" bIns="45720" numCol="1" spcCol="0" rtlCol="0" fromWordArt="0" anchor="ctr" anchorCtr="0" forceAA="0" compatLnSpc="1">
-                              <a:prstTxWarp prst="textNoShape">
-                                <a:avLst/>
-                              </a:prstTxWarp>
-                              <a:noAutofit/>
-                            </wps:bodyPr>
-                          </wps:wsp>
-                        </a:graphicData>
-                      </a:graphic>
-                      <wp14:sizeRelH relativeFrom="margin">
-                        <wp14:pctWidth>0</wp14:pctWidth>
-                      </wp14:sizeRelH>
-                      <wp14:sizeRelV relativeFrom="margin">
-                        <wp14:pctHeight>0</wp14:pctHeight>
-                      </wp14:sizeRelV>
-                    </wp:anchor>
-                  </w:drawing>
-                </mc:Choice>
-                <mc:Fallback>
-                  <w:pict>
-                    <v:rect w14:anchorId="58BD58E8" id="Rectángulo 27" o:spid="_x0000_s1026" style="position:absolute;margin-left:.65pt;margin-top:1.85pt;width:6.35pt;height:5.15pt;z-index:251700224;visibility:visible;mso-wrap-style:square;mso-width-percent:0;mso-height-percent:0;mso-wrap-distance-left:9pt;mso-wrap-distance-top:0;mso-wrap-distance-right:9pt;mso-wrap-distance-bottom:0;mso-position-horizontal:absolute;mso-position-horizontal-relative:text;mso-position-vertical:absolute;mso-position-vertical-relative:text;mso-width-percent:0;mso-height-percent:0;mso-width-relative:margin;mso-height-relative:margin;v-text-anchor:middle" o:gfxdata="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" filled="f" strokecolor="#7f7f7f [1612]" strokeweight="1pt">
-                      <v:stroke dashstyle="3 1"/>
-                    </v:rect>
-                  </w:pict>
-                </mc:Fallback>
-              </mc:AlternateContent>
-            </w:r>
-            <w:r>
-              <w:rPr>
-                <w:sz w:val="16"/>
-                <w:lang w:val="en-US"/>
-              </w:rPr>
-              <w:t xml:space="preserve">     </w:t>
-            </w:r>
-            <w:r>
-              <w:rPr>
-                <w:sz w:val="16"/>
-                <w:lang w:val="en-US"/>
-              </w:rPr>
-              <w:t>ZONA NOROESTE</w:t>
-            </w:r>
-          </w:p>
-          <w:p>
-            <w:pPr>
-              <w:rPr>
-                <w:sz w:val="16"/>
-                <w:lang w:val="en-US"/>
-              </w:rPr>
-            </w:pPr>
-            <w:r>
-              <w:rPr>
-                <w:noProof/>
-                <w:sz w:val="16"/>
-                <w:lang w:eastAsia="es-MX"/>
-              </w:rPr>
-              <mc:AlternateContent>
-                <mc:Choice Requires="wps">
-                  <w:drawing>
-                    <wp:anchor distT="0" distB="0" distL="114300" distR="114300" simplePos="0" relativeHeight="251726848" behindDoc="0" locked="0" layoutInCell="1" allowOverlap="1" wp14:anchorId="2EC38A69" wp14:editId="2BBE47A1">
-                      <wp:simplePos x="0" y="0"/>
-                      <wp:positionH relativeFrom="column">
-                        <wp:posOffset>8255</wp:posOffset>
-                      </wp:positionH>
-                      <wp:positionV relativeFrom="paragraph">
-                        <wp:posOffset>26670</wp:posOffset>
-                      </wp:positionV>
-                      <wp:extent cx="80645" cy="65405"/>
-                      <wp:effectExtent l="0" t="0" r="14605" b="10795"/>
-                      <wp:wrapNone/>
-                      <wp:docPr id="40" name="Rectángulo 40"/>
-                      <wp:cNvGraphicFramePr/>
-                      <a:graphic xmlns:a="http://schemas.openxmlformats.org/drawingml/2006/main">
-                        <a:graphicData uri="http://schemas.microsoft.com/office/word/2010/wordprocessingShape">
-                          <wps:wsp>
-                            <wps:cNvSpPr/>
-                            <wps:spPr>
-                              <a:xfrm>
-                                <a:off x="0" y="0"/>
-                                <a:ext cx="80645" cy="65405"/>
-                              </a:xfrm>
-                              <a:prstGeom prst="rect">
-                                <a:avLst/>
-                              </a:prstGeom>
-                              <a:noFill/>
-                              <a:ln>
-                                <a:solidFill>
-                                  <a:schemeClr val="bg1">
-                                    <a:lumMod val="50000"/>
-                                  </a:schemeClr>
-                                </a:solidFill>
-                                <a:prstDash val="sysDash"/>
-                              </a:ln>
-                            </wps:spPr>
-                            <wps:style>
-                              <a:lnRef idx="2">
-                                <a:schemeClr val="accent1">
-                                  <a:shade val="50000"/>
-                                </a:schemeClr>
-                              </a:lnRef>
-                              <a:fillRef idx="1">
-                                <a:schemeClr val="accent1"/>
-                              </a:fillRef>
-                              <a:effectRef idx="0">
-                                <a:schemeClr val="accent1"/>
-                              </a:effectRef>
-                              <a:fontRef idx="minor">
-                                <a:schemeClr val="lt1"/>
-                              </a:fontRef>
-                            </wps:style>
-                            <wps:bodyPr rot="0" spcFirstLastPara="0" vertOverflow="overflow" horzOverflow="overflow" vert="horz" wrap="square" lIns="91440" tIns="45720" rIns="91440" bIns="45720" numCol="1" spcCol="0" rtlCol="0" fromWordArt="0" anchor="ctr" anchorCtr="0" forceAA="0" compatLnSpc="1">
-                              <a:prstTxWarp prst="textNoShape">
-                                <a:avLst/>
-                              </a:prstTxWarp>
-                              <a:noAutofit/>
-                            </wps:bodyPr>
-                          </wps:wsp>
-                        </a:graphicData>
-                      </a:graphic>
-                      <wp14:sizeRelH relativeFrom="margin">
-                        <wp14:pctWidth>0</wp14:pctWidth>
-                      </wp14:sizeRelH>
-                      <wp14:sizeRelV relativeFrom="margin">
-                        <wp14:pctHeight>0</wp14:pctHeight>
-                      </wp14:sizeRelV>
-                    </wp:anchor>
-                  </w:drawing>
-                </mc:Choice>
-                <mc:Fallback>
-                  <w:pict>
-                    <v:rect w14:anchorId="6ADBE685" id="Rectángulo 40" o:spid="_x0000_s1026" style="position:absolute;margin-left:.65pt;margin-top:2.1pt;width:6.35pt;height:5.15pt;z-index:251726848;visibility:visible;mso-wrap-style:square;mso-width-percent:0;mso-height-percent:0;mso-wrap-distance-left:9pt;mso-wrap-distance-top:0;mso-wrap-distance-right:9pt;mso-wrap-distance-bottom:0;mso-position-horizontal:absolute;mso-position-horizontal-relative:text;mso-position-vertical:absolute;mso-position-vertical-relative:text;mso-width-percent:0;mso-height-percent:0;mso-width-relative:margin;mso-height-relative:margin;v-text-anchor:middle" o:gfxdata="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" filled="f" strokecolor="#7f7f7f [1612]" strokeweight="1pt">
-                      <v:stroke dashstyle="3 1"/>
-                    </v:rect>
-                  </w:pict>
-                </mc:Fallback>
-              </mc:AlternateContent>
-            </w:r>
-            <w:r>
-              <w:rPr>
-                <w:sz w:val="16"/>
-                <w:lang w:val="en-US"/>
-              </w:rPr>
-              <w:t xml:space="preserve">     </w:t>
-            </w:r>
-            <w:r>
-              <w:rPr>
-                <w:sz w:val="16"/>
-                <w:lang w:val="en-US"/>
-              </w:rPr>
-              <w:t>ZONA SURESTE</w:t>
-            </w:r>
-          </w:p>
-          <w:p>
-            <w:pPr>
-              <w:rPr>
-                <w:sz w:val="16"/>
-                <w:lang w:val="en-US"/>
-              </w:rPr>
-            </w:pPr>
-            <w:r>
-              <w:rPr>
-                <w:noProof/>
-                <w:sz w:val="16"/>
-                <w:lang w:eastAsia="es-MX"/>
-              </w:rPr>
-              <mc:AlternateContent>
-                <mc:Choice Requires="wps">
-                  <w:drawing>
-                    <wp:anchor distT="0" distB="0" distL="114300" distR="114300" simplePos="0" relativeHeight="251698176" behindDoc="0" locked="0" layoutInCell="1" allowOverlap="1" wp14:anchorId="5B34FF87" wp14:editId="5F74D2CF">
-                      <wp:simplePos x="0" y="0"/>
-                      <wp:positionH relativeFrom="column">
-                        <wp:posOffset>8890</wp:posOffset>
-                      </wp:positionH>
-                      <wp:positionV relativeFrom="paragraph">
-                        <wp:posOffset>17145</wp:posOffset>
-                      </wp:positionV>
-                      <wp:extent cx="80645" cy="65405"/>
-                      <wp:effectExtent l="0" t="0" r="14605" b="10795"/>
-                      <wp:wrapNone/>
-                      <wp:docPr id="26" name="Rectángulo 26"/>
-                      <wp:cNvGraphicFramePr/>
-                      <a:graphic xmlns:a="http://schemas.openxmlformats.org/drawingml/2006/main">
-                        <a:graphicData uri="http://schemas.microsoft.com/office/word/2010/wordprocessingShape">
-                          <wps:wsp>
-                            <wps:cNvSpPr/>
-                            <wps:spPr>
-                              <a:xfrm>
-                                <a:off x="0" y="0"/>
-                                <a:ext cx="80645" cy="65405"/>
-                              </a:xfrm>
-                              <a:prstGeom prst="rect">
-                                <a:avLst/>
-                              </a:prstGeom>
-                              <a:noFill/>
-                              <a:ln>
-                                <a:solidFill>
-                                  <a:schemeClr val="bg1">
-                                    <a:lumMod val="50000"/>
-                                  </a:schemeClr>
-                                </a:solidFill>
-                                <a:prstDash val="sysDash"/>
-                              </a:ln>
-                            </wps:spPr>
-                            <wps:style>
-                              <a:lnRef idx="2">
-                                <a:schemeClr val="accent1">
-                                  <a:shade val="50000"/>
-                                </a:schemeClr>
-                              </a:lnRef>
-                              <a:fillRef idx="1">
-                                <a:schemeClr val="accent1"/>
-                              </a:fillRef>
-                              <a:effectRef idx="0">
-                                <a:schemeClr val="accent1"/>
-                              </a:effectRef>
-                              <a:fontRef idx="minor">
-                                <a:schemeClr val="lt1"/>
-                              </a:fontRef>
-                            </wps:style>
-                            <wps:bodyPr rot="0" spcFirstLastPara="0" vertOverflow="overflow" horzOverflow="overflow" vert="horz" wrap="square" lIns="91440" tIns="45720" rIns="91440" bIns="45720" numCol="1" spcCol="0" rtlCol="0" fromWordArt="0" anchor="ctr" anchorCtr="0" forceAA="0" compatLnSpc="1">
-                              <a:prstTxWarp prst="textNoShape">
-                                <a:avLst/>
-                              </a:prstTxWarp>
-                              <a:noAutofit/>
-                            </wps:bodyPr>
-                          </wps:wsp>
-                        </a:graphicData>
-                      </a:graphic>
-                      <wp14:sizeRelH relativeFrom="margin">
-                        <wp14:pctWidth>0</wp14:pctWidth>
-                      </wp14:sizeRelH>
-                      <wp14:sizeRelV relativeFrom="margin">
-                        <wp14:pctHeight>0</wp14:pctHeight>
-                      </wp14:sizeRelV>
-                    </wp:anchor>
-                  </w:drawing>
-                </mc:Choice>
-                <mc:Fallback>
-                  <w:pict>
-                    <v:rect w14:anchorId="027256F9" id="Rectángulo 26" o:spid="_x0000_s1026" style="position:absolute;margin-left:.7pt;margin-top:1.35pt;width:6.35pt;height:5.15pt;z-index:251698176;visibility:visible;mso-wrap-style:square;mso-width-percent:0;mso-height-percent:0;mso-wrap-distance-left:9pt;mso-wrap-distance-top:0;mso-wrap-distance-right:9pt;mso-wrap-distance-bottom:0;mso-position-horizontal:absolute;mso-position-horizontal-relative:text;mso-position-vertical:absolute;mso-position-vertical-relative:text;mso-width-percent:0;mso-height-percent:0;mso-width-relative:margin;mso-height-relative:margin;v-text-anchor:middle" o:gfxdata="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" filled="f" strokecolor="#7f7f7f [1612]" strokeweight="1pt">
-                      <v:stroke dashstyle="3 1"/>
-                    </v:rect>
-                  </w:pict>
-                </mc:Fallback>
-              </mc:AlternateContent>
-            </w:r>
-            <w:r>
-              <w:rPr>
-                <w:sz w:val="16"/>
-                <w:lang w:val="en-US"/>
-              </w:rPr>
-              <w:t xml:space="preserve">     </w:t>
-            </w:r>
-            <w:r>
-              <w:rPr>
-                <w:sz w:val="16"/>
-                <w:lang w:val="en-US"/>
-              </w:rPr>
-              <w:t>ZONA SUROESTE</w:t>
+              <w:t>SECRETARÍA TÉCNICA</w:t>
             </w:r>
           </w:p>
         </w:tc>
@@ -2943,7 +2285,6 @@
                 <w:lang w:val="en-US"/>
               </w:rPr>
             </w:pPr>
-            <w:proofErr w:type="spellStart"/>
             <w:r>
               <w:rPr>
                 <w:rFonts w:ascii="Noto Sans" w:eastAsia="Noto Sans" w:hAnsi="Noto Sans" w:cs="Noto Sans"/>
@@ -2951,7 +2292,6 @@
               </w:rPr>
               <w:t>Trámite</w:t>
             </w:r>
-            <w:proofErr w:type="spellEnd"/>
           </w:p>
         </w:tc>
         <w:tc>
@@ -3057,7 +2397,6 @@
                 <w:lang w:val="en-US"/>
               </w:rPr>
             </w:pPr>
-            <w:proofErr w:type="spellStart"/>
             <w:r>
               <w:rPr>
                 <w:rFonts w:ascii="Noto Sans" w:eastAsia="Noto Sans" w:hAnsi="Noto Sans" w:cs="Noto Sans"/>
@@ -3065,7 +2404,6 @@
               </w:rPr>
               <w:t>Remitente</w:t>
             </w:r>
-            <w:proofErr w:type="spellEnd"/>
           </w:p>
         </w:tc>
         <w:tc>
@@ -3115,7 +2453,6 @@
                 <w:lang w:val="en-US"/>
               </w:rPr>
             </w:pPr>
-            <w:proofErr w:type="spellStart"/>
             <w:r>
               <w:rPr>
                 <w:rFonts w:ascii="Noto Sans" w:eastAsia="Noto Sans" w:hAnsi="Noto Sans" w:cs="Noto Sans"/>
@@ -3123,7 +2460,6 @@
               </w:rPr>
               <w:t>Puesto</w:t>
             </w:r>
-            <w:proofErr w:type="spellEnd"/>
           </w:p>
         </w:tc>
         <w:tc>
@@ -3181,7 +2517,6 @@
                 <w:lang w:val="en-US"/>
               </w:rPr>
             </w:pPr>
-            <w:proofErr w:type="spellStart"/>
             <w:r>
               <w:rPr>
                 <w:rFonts w:ascii="Noto Sans" w:eastAsia="Noto Sans" w:hAnsi="Noto Sans" w:cs="Noto Sans"/>
@@ -3189,7 +2524,6 @@
               </w:rPr>
               <w:t>Asunto</w:t>
             </w:r>
-            <w:proofErr w:type="spellEnd"/>
           </w:p>
         </w:tc>
         <w:tc>
@@ -3327,7 +2661,6 @@
                 <w:lang w:val="en-US"/>
               </w:rPr>
             </w:pPr>
-            <w:proofErr w:type="spellStart"/>
             <w:r>
               <w:rPr>
                 <w:rFonts w:ascii="Noto Sans" w:eastAsia="Noto Sans" w:hAnsi="Noto Sans" w:cs="Noto Sans"/>
@@ -3335,7 +2668,6 @@
               </w:rPr>
               <w:t>Observaciones</w:t>
             </w:r>
-            <w:proofErr w:type="spellEnd"/>
           </w:p>
         </w:tc>
         <w:tc>

</xml_diff>